<commit_message>
commit in home 26/7/2022
</commit_message>
<xml_diff>
--- a/Các link java cần học.docx
+++ b/Các link java cần học.docx
@@ -51,10 +51,7 @@
         </w:r>
       </w:hyperlink>
     </w:p>
-    <w:p>
-      <w:bookmarkStart w:id="0" w:name="_GoBack"/>
-      <w:bookmarkEnd w:id="0"/>
-    </w:p>
+    <w:p/>
     <w:p>
       <w:pPr>
         <w:pStyle w:val="Heading2"/>
@@ -1921,7 +1918,179 @@
         </w:r>
       </w:hyperlink>
     </w:p>
+    <w:p>
+      <w:r>
+        <w:t>21.Lý thuyết oauth2</w:t>
+      </w:r>
+    </w:p>
+    <w:p>
+      <w:r>
+        <w:t>// authorization cái sinh ra token</w:t>
+      </w:r>
+    </w:p>
+    <w:p>
+      <w:hyperlink r:id="rId39" w:history="1">
+        <w:r>
+          <w:rPr>
+            <w:rStyle w:val="Hyperlink"/>
+          </w:rPr>
+          <w:t>https://viblo.asia/p/cau-hinh-security-voi-oauth2-trong-spring-boot-4P856Nja5Y3</w:t>
+        </w:r>
+      </w:hyperlink>
+    </w:p>
+    <w:p>
+      <w:pPr>
+        <w:pStyle w:val="Heading2"/>
+      </w:pPr>
+      <w:r>
+        <w:t>21. Bản chất Spring Security và sự khác biệt Bảo mật web, và bảo mật phương thức Bean</w:t>
+      </w:r>
+    </w:p>
+    <w:p>
+      <w:hyperlink r:id="rId40" w:history="1">
+        <w:r>
+          <w:rPr>
+            <w:rStyle w:val="Hyperlink"/>
+          </w:rPr>
+          <w:t>https://stackoverflow.com/questions/42316643/spring-security-configureauthenticationmanagerbuilder-auth-vs-authentication</w:t>
+        </w:r>
+      </w:hyperlink>
+    </w:p>
+    <w:p>
+      <w:hyperlink r:id="rId41" w:history="1">
+        <w:r>
+          <w:rPr>
+            <w:rStyle w:val="Hyperlink"/>
+          </w:rPr>
+          <w:t>https://docs.spring.io/spring-security/reference/servlet/authentication/passwords/dao-authentication-provider.html</w:t>
+        </w:r>
+      </w:hyperlink>
+      <w:bookmarkStart w:id="0" w:name="_GoBack"/>
+      <w:bookmarkEnd w:id="0"/>
+    </w:p>
+    <w:p>
+      <w:r>
+        <w:lastRenderedPageBreak/>
+        <w:drawing>
+          <wp:inline distT="0" distB="0" distL="0" distR="0" wp14:anchorId="0B722AB3" wp14:editId="6A9E0257">
+            <wp:extent cx="5943600" cy="4524375"/>
+            <wp:effectExtent l="0" t="0" r="0" b="9525"/>
+            <wp:docPr id="1" name="Picture 1"/>
+            <wp:cNvGraphicFramePr>
+              <a:graphicFrameLocks xmlns:a="http://schemas.openxmlformats.org/drawingml/2006/main" noChangeAspect="1"/>
+            </wp:cNvGraphicFramePr>
+            <a:graphic xmlns:a="http://schemas.openxmlformats.org/drawingml/2006/main">
+              <a:graphicData uri="http://schemas.openxmlformats.org/drawingml/2006/picture">
+                <pic:pic xmlns:pic="http://schemas.openxmlformats.org/drawingml/2006/picture">
+                  <pic:nvPicPr>
+                    <pic:cNvPr id="1" name=""/>
+                    <pic:cNvPicPr/>
+                  </pic:nvPicPr>
+                  <pic:blipFill>
+                    <a:blip r:embed="rId42"/>
+                    <a:stretch>
+                      <a:fillRect/>
+                    </a:stretch>
+                  </pic:blipFill>
+                  <pic:spPr>
+                    <a:xfrm>
+                      <a:off x="0" y="0"/>
+                      <a:ext cx="5943600" cy="4524375"/>
+                    </a:xfrm>
+                    <a:prstGeom prst="rect">
+                      <a:avLst/>
+                    </a:prstGeom>
+                  </pic:spPr>
+                </pic:pic>
+              </a:graphicData>
+            </a:graphic>
+          </wp:inline>
+        </w:drawing>
+      </w:r>
+    </w:p>
     <w:p/>
+    <w:p>
+      <w:pPr>
+        <w:rPr>
+          <w:rFonts w:ascii="Consolas" w:hAnsi="Consolas" w:cs="Consolas"/>
+          <w:color w:val="3F7F5F"/>
+          <w:sz w:val="20"/>
+          <w:szCs w:val="20"/>
+          <w:shd w:val="clear" w:color="auto" w:fill="E8F2FE"/>
+        </w:rPr>
+      </w:pPr>
+      <w:r>
+        <w:t xml:space="preserve">Chỉ cần inject 1 Cái </w:t>
+      </w:r>
+      <w:r>
+        <w:rPr>
+          <w:rFonts w:ascii="Consolas" w:hAnsi="Consolas" w:cs="Consolas"/>
+          <w:color w:val="000000"/>
+          <w:sz w:val="20"/>
+          <w:szCs w:val="20"/>
+          <w:shd w:val="clear" w:color="auto" w:fill="E8F2FE"/>
+        </w:rPr>
+        <w:t>AuthenticationManagerBuilder</w:t>
+      </w:r>
+      <w:r>
+        <w:t xml:space="preserve"> hoặc </w:t>
+      </w:r>
+      <w:r>
+        <w:rPr>
+          <w:rFonts w:ascii="Consolas" w:hAnsi="Consolas" w:cs="Consolas"/>
+          <w:color w:val="3F7F5F"/>
+          <w:sz w:val="20"/>
+          <w:szCs w:val="20"/>
+          <w:shd w:val="clear" w:color="auto" w:fill="E8F2FE"/>
+        </w:rPr>
+        <w:t>DaoAuthenticationProvider</w:t>
+      </w:r>
+      <w:r>
+        <w:rPr>
+          <w:rFonts w:ascii="Consolas" w:hAnsi="Consolas" w:cs="Consolas"/>
+          <w:color w:val="3F7F5F"/>
+          <w:sz w:val="20"/>
+          <w:szCs w:val="20"/>
+          <w:shd w:val="clear" w:color="auto" w:fill="E8F2FE"/>
+        </w:rPr>
+        <w:t xml:space="preserve"> ,</w:t>
+      </w:r>
+    </w:p>
+    <w:p>
+      <w:r>
+        <w:t xml:space="preserve">Cái </w:t>
+      </w:r>
+      <w:r>
+        <w:rPr>
+          <w:rFonts w:ascii="Consolas" w:hAnsi="Consolas" w:cs="Consolas"/>
+          <w:color w:val="3F7F5F"/>
+          <w:sz w:val="20"/>
+          <w:szCs w:val="20"/>
+          <w:shd w:val="clear" w:color="auto" w:fill="E8F2FE"/>
+        </w:rPr>
+        <w:t>DaoAuthenticationProvider</w:t>
+      </w:r>
+      <w:r>
+        <w:rPr>
+          <w:rFonts w:ascii="Consolas" w:hAnsi="Consolas" w:cs="Consolas"/>
+          <w:color w:val="3F7F5F"/>
+          <w:sz w:val="20"/>
+          <w:szCs w:val="20"/>
+          <w:shd w:val="clear" w:color="auto" w:fill="E8F2FE"/>
+        </w:rPr>
+        <w:t xml:space="preserve"> là kế thừa từ </w:t>
+      </w:r>
+      <w:r>
+        <w:rPr>
+          <w:rFonts w:ascii="Consolas" w:hAnsi="Consolas" w:cs="Consolas"/>
+          <w:color w:val="000000"/>
+          <w:sz w:val="20"/>
+          <w:szCs w:val="20"/>
+          <w:shd w:val="clear" w:color="auto" w:fill="E8F2FE"/>
+        </w:rPr>
+        <w:t>AuthenticationManagerBuilder</w:t>
+      </w:r>
+    </w:p>
     <w:sectPr>
       <w:pgSz w:w="12240" w:h="15840"/>
       <w:pgMar w:top="1440" w:right="1440" w:bottom="1440" w:left="1440" w:header="720" w:footer="720" w:gutter="0"/>

</xml_diff>

<commit_message>
add git rename branch vs delete branch remote vs local
</commit_message>
<xml_diff>
--- a/Các link java cần học.docx
+++ b/Các link java cần học.docx
@@ -1834,13 +1834,6 @@
     </w:p>
     <w:p>
       <w:pPr>
-        <w:rPr>
-          <w:rStyle w:val="Hyperlink"/>
-        </w:rPr>
-      </w:pPr>
-    </w:p>
-    <w:p>
-      <w:pPr>
         <w:pStyle w:val="Heading2"/>
         <w:rPr>
           <w:lang w:val="vi-VN"/>
@@ -1871,13 +1864,6 @@
     </w:p>
     <w:p>
       <w:pPr>
-        <w:rPr>
-          <w:lang w:val="vi-VN"/>
-        </w:rPr>
-      </w:pPr>
-    </w:p>
-    <w:p>
-      <w:pPr>
         <w:pStyle w:val="Heading2"/>
       </w:pPr>
       <w:r>
@@ -1919,8 +1905,17 @@
       </w:hyperlink>
     </w:p>
     <w:p>
-      <w:r>
-        <w:t>21.Lý thuyết oauth2</w:t>
+      <w:pPr>
+        <w:pStyle w:val="Heading2"/>
+      </w:pPr>
+      <w:r>
+        <w:t>21.</w:t>
+      </w:r>
+      <w:r>
+        <w:t xml:space="preserve"> </w:t>
+      </w:r>
+      <w:r>
+        <w:t>Lý thuyết oauth2</w:t>
       </w:r>
     </w:p>
     <w:p>
@@ -1943,7 +1938,34 @@
         <w:pStyle w:val="Heading2"/>
       </w:pPr>
       <w:r>
-        <w:t>21. Bản chất Spring Security và sự khác biệt Bảo mật web, và bảo mật phương thức Bean</w:t>
+        <w:t>22</w:t>
+      </w:r>
+      <w:r>
+        <w:t>.</w:t>
+      </w:r>
+      <w:r>
+        <w:t xml:space="preserve"> </w:t>
+      </w:r>
+      <w:r>
+        <w:rPr>
+          <w:color w:val="FF0000"/>
+        </w:rPr>
+        <w:t>AuthorizationBean</w:t>
+      </w:r>
+      <w:r>
+        <w:t xml:space="preserve"> Bản chất Spring Security và sự khác biệt Bảo mật web, và bảo mật phương thức </w:t>
+      </w:r>
+      <w:r>
+        <w:rPr>
+          <w:color w:val="FF0000"/>
+        </w:rPr>
+        <w:t>Authorization</w:t>
+      </w:r>
+      <w:r>
+        <w:rPr>
+          <w:color w:val="FF0000"/>
+        </w:rPr>
+        <w:t>Bean</w:t>
       </w:r>
     </w:p>
     <w:p>
@@ -1957,6 +1979,11 @@
       </w:hyperlink>
     </w:p>
     <w:p>
+      <w:pPr>
+        <w:rPr>
+          <w:rStyle w:val="Hyperlink"/>
+        </w:rPr>
+      </w:pPr>
       <w:hyperlink r:id="rId41" w:history="1">
         <w:r>
           <w:rPr>
@@ -1965,11 +1992,12 @@
           <w:t>https://docs.spring.io/spring-security/reference/servlet/authentication/passwords/dao-authentication-provider.html</w:t>
         </w:r>
       </w:hyperlink>
-      <w:bookmarkStart w:id="0" w:name="_GoBack"/>
-      <w:bookmarkEnd w:id="0"/>
-    </w:p>
-    <w:p>
-      <w:r>
+    </w:p>
+    <w:p>
+      <w:r>
+        <w:rPr>
+          <w:noProof/>
+        </w:rPr>
         <w:lastRenderedPageBreak/>
         <w:drawing>
           <wp:inline distT="0" distB="0" distL="0" distR="0" wp14:anchorId="0B722AB3" wp14:editId="6A9E0257">
@@ -2043,7 +2071,21 @@
           <w:szCs w:val="20"/>
           <w:shd w:val="clear" w:color="auto" w:fill="E8F2FE"/>
         </w:rPr>
-        <w:t>DaoAuthenticationProvider</w:t>
+        <w:t>DaoAuthenticationProvider ,</w:t>
+      </w:r>
+    </w:p>
+    <w:p>
+      <w:pPr>
+        <w:rPr>
+          <w:rFonts w:ascii="Consolas" w:hAnsi="Consolas" w:cs="Consolas"/>
+          <w:color w:val="000000"/>
+          <w:sz w:val="20"/>
+          <w:szCs w:val="20"/>
+          <w:shd w:val="clear" w:color="auto" w:fill="E8F2FE"/>
+        </w:rPr>
+      </w:pPr>
+      <w:r>
+        <w:t xml:space="preserve">Cái </w:t>
       </w:r>
       <w:r>
         <w:rPr>
@@ -2053,32 +2095,7 @@
           <w:szCs w:val="20"/>
           <w:shd w:val="clear" w:color="auto" w:fill="E8F2FE"/>
         </w:rPr>
-        <w:t xml:space="preserve"> ,</w:t>
-      </w:r>
-    </w:p>
-    <w:p>
-      <w:r>
-        <w:t xml:space="preserve">Cái </w:t>
-      </w:r>
-      <w:r>
-        <w:rPr>
-          <w:rFonts w:ascii="Consolas" w:hAnsi="Consolas" w:cs="Consolas"/>
-          <w:color w:val="3F7F5F"/>
-          <w:sz w:val="20"/>
-          <w:szCs w:val="20"/>
-          <w:shd w:val="clear" w:color="auto" w:fill="E8F2FE"/>
-        </w:rPr>
-        <w:t>DaoAuthenticationProvider</w:t>
-      </w:r>
-      <w:r>
-        <w:rPr>
-          <w:rFonts w:ascii="Consolas" w:hAnsi="Consolas" w:cs="Consolas"/>
-          <w:color w:val="3F7F5F"/>
-          <w:sz w:val="20"/>
-          <w:szCs w:val="20"/>
-          <w:shd w:val="clear" w:color="auto" w:fill="E8F2FE"/>
-        </w:rPr>
-        <w:t xml:space="preserve"> là kế thừa từ </w:t>
+        <w:t xml:space="preserve">DaoAuthenticationProvider là kế thừa từ </w:t>
       </w:r>
       <w:r>
         <w:rPr>
@@ -2090,6 +2107,397 @@
         </w:rPr>
         <w:t>AuthenticationManagerBuilder</w:t>
       </w:r>
+    </w:p>
+    <w:p>
+      <w:pPr>
+        <w:pStyle w:val="Heading2"/>
+        <w:rPr>
+          <w:shd w:val="clear" w:color="auto" w:fill="E8F2FE"/>
+        </w:rPr>
+      </w:pPr>
+      <w:r>
+        <w:rPr>
+          <w:shd w:val="clear" w:color="auto" w:fill="E8F2FE"/>
+        </w:rPr>
+        <w:t>22.Tự cấu hình WebSecurityConfigurationAdapter trong phiên bản mới</w:t>
+      </w:r>
+    </w:p>
+    <w:p>
+      <w:pPr>
+        <w:pStyle w:val="ListParagraph"/>
+        <w:numPr>
+          <w:ilvl w:val="0"/>
+          <w:numId w:val="2"/>
+        </w:numPr>
+        <w:rPr>
+          <w:rFonts w:ascii="Consolas" w:hAnsi="Consolas" w:cs="Consolas"/>
+          <w:color w:val="000000"/>
+          <w:sz w:val="20"/>
+          <w:szCs w:val="20"/>
+          <w:shd w:val="clear" w:color="auto" w:fill="E8F2FE"/>
+        </w:rPr>
+      </w:pPr>
+      <w:r>
+        <w:rPr>
+          <w:rFonts w:ascii="Consolas" w:hAnsi="Consolas" w:cs="Consolas"/>
+          <w:color w:val="000000"/>
+          <w:sz w:val="20"/>
+          <w:szCs w:val="20"/>
+          <w:shd w:val="clear" w:color="auto" w:fill="E8F2FE"/>
+        </w:rPr>
+        <w:t>Từ phiên bản mới Spring boot chúng ta phải tự cấu hình WebSecurityConfigurationAdapter</w:t>
+      </w:r>
+    </w:p>
+    <w:p>
+      <w:pPr>
+        <w:rPr>
+          <w:rFonts w:ascii="Consolas" w:hAnsi="Consolas" w:cs="Consolas"/>
+          <w:color w:val="000000"/>
+          <w:sz w:val="20"/>
+          <w:szCs w:val="20"/>
+          <w:shd w:val="clear" w:color="auto" w:fill="E8F2FE"/>
+        </w:rPr>
+      </w:pPr>
+      <w:hyperlink r:id="rId43" w:history="1">
+        <w:r>
+          <w:rPr>
+            <w:rStyle w:val="Hyperlink"/>
+            <w:rFonts w:ascii="Consolas" w:hAnsi="Consolas" w:cs="Consolas"/>
+            <w:sz w:val="20"/>
+            <w:szCs w:val="20"/>
+            <w:shd w:val="clear" w:color="auto" w:fill="E8F2FE"/>
+          </w:rPr>
+          <w:t>https://spring.io/blog/2022/02/21/spring-security-without-the-websecurityconfigureradapter</w:t>
+        </w:r>
+      </w:hyperlink>
+    </w:p>
+    <w:p>
+      <w:pPr>
+        <w:pStyle w:val="ListParagraph"/>
+        <w:numPr>
+          <w:ilvl w:val="0"/>
+          <w:numId w:val="2"/>
+        </w:numPr>
+        <w:rPr>
+          <w:rFonts w:ascii="Consolas" w:hAnsi="Consolas" w:cs="Consolas"/>
+          <w:b/>
+          <w:color w:val="000000"/>
+          <w:sz w:val="20"/>
+          <w:szCs w:val="20"/>
+          <w:shd w:val="clear" w:color="auto" w:fill="E8F2FE"/>
+        </w:rPr>
+      </w:pPr>
+      <w:r>
+        <w:rPr>
+          <w:rFonts w:ascii="Consolas" w:hAnsi="Consolas" w:cs="Consolas"/>
+          <w:color w:val="000000"/>
+          <w:sz w:val="20"/>
+          <w:szCs w:val="20"/>
+          <w:shd w:val="clear" w:color="auto" w:fill="E8F2FE"/>
+        </w:rPr>
+        <w:t xml:space="preserve">Project </w:t>
+      </w:r>
+      <w:r>
+        <w:rPr>
+          <w:rFonts w:ascii="Consolas" w:hAnsi="Consolas" w:cs="Consolas"/>
+          <w:b/>
+          <w:color w:val="000000"/>
+          <w:sz w:val="20"/>
+          <w:szCs w:val="20"/>
+          <w:shd w:val="clear" w:color="auto" w:fill="E8F2FE"/>
+        </w:rPr>
+        <w:t>SecurityCustom_vs_Oauth2</w:t>
+      </w:r>
+    </w:p>
+    <w:p>
+      <w:pPr>
+        <w:pStyle w:val="Heading2"/>
+        <w:rPr>
+          <w:rStyle w:val="Hyperlink"/>
+          <w:color w:val="000000" w:themeColor="text1"/>
+        </w:rPr>
+      </w:pPr>
+      <w:r>
+        <w:rPr>
+          <w:rStyle w:val="Hyperlink"/>
+          <w:color w:val="000000" w:themeColor="text1"/>
+        </w:rPr>
+        <w:t>2</w:t>
+      </w:r>
+      <w:r>
+        <w:rPr>
+          <w:rStyle w:val="Hyperlink"/>
+          <w:color w:val="000000" w:themeColor="text1"/>
+        </w:rPr>
+        <w:t>3</w:t>
+      </w:r>
+      <w:r>
+        <w:rPr>
+          <w:rStyle w:val="Hyperlink"/>
+          <w:color w:val="000000" w:themeColor="text1"/>
+        </w:rPr>
+        <w:t xml:space="preserve"> Mapptruct Custom</w:t>
+      </w:r>
+    </w:p>
+    <w:p/>
+    <w:p>
+      <w:hyperlink r:id="rId44" w:history="1">
+        <w:r>
+          <w:rPr>
+            <w:rStyle w:val="Hyperlink"/>
+          </w:rPr>
+          <w:t>https://stackoverflow.com/questions/48521903/map-custom-method-mapper-to-mapstruct</w:t>
+        </w:r>
+      </w:hyperlink>
+    </w:p>
+    <w:p>
+      <w:r>
+        <w:t>Bản chất thì nó là dùng default của java 8</w:t>
+      </w:r>
+    </w:p>
+    <w:tbl>
+      <w:tblPr>
+        <w:tblStyle w:val="TableGrid"/>
+        <w:tblW w:w="0" w:type="auto"/>
+        <w:tblLook w:val="04A0" w:firstRow="1" w:lastRow="0" w:firstColumn="1" w:lastColumn="0" w:noHBand="0" w:noVBand="1"/>
+      </w:tblPr>
+      <w:tblGrid>
+        <w:gridCol w:w="9350"/>
+      </w:tblGrid>
+      <w:tr>
+        <w:tc>
+          <w:tcPr>
+            <w:tcW w:w="9350" w:type="dxa"/>
+          </w:tcPr>
+          <w:p>
+            <w:pPr>
+              <w:pStyle w:val="HTMLPreformatted"/>
+              <w:textAlignment w:val="baseline"/>
+              <w:rPr>
+                <w:rFonts w:ascii="inherit" w:hAnsi="inherit"/>
+                <w:color w:val="auto"/>
+                <w:bdr w:val="none" w:sz="0" w:space="0" w:color="auto" w:frame="1"/>
+              </w:rPr>
+            </w:pPr>
+            <w:r>
+              <w:t xml:space="preserve">Mapping(source, target, </w:t>
+            </w:r>
+            <w:r>
+              <w:rPr>
+                <w:rFonts w:ascii="inherit" w:hAnsi="inherit"/>
+                <w:color w:val="auto"/>
+                <w:bdr w:val="none" w:sz="0" w:space="0" w:color="auto" w:frame="1"/>
+              </w:rPr>
+              <w:t xml:space="preserve">qualifiedByName </w:t>
+            </w:r>
+            <w:r>
+              <w:rPr>
+                <w:rFonts w:ascii="inherit" w:hAnsi="inherit"/>
+                <w:color w:val="auto"/>
+                <w:bdr w:val="none" w:sz="0" w:space="0" w:color="auto" w:frame="1"/>
+              </w:rPr>
+              <w:t>= “Tên Annotation Qualified”)</w:t>
+            </w:r>
+          </w:p>
+          <w:p>
+            <w:pPr>
+              <w:pStyle w:val="HTMLPreformatted"/>
+              <w:textAlignment w:val="baseline"/>
+              <w:rPr>
+                <w:rFonts w:ascii="inherit" w:hAnsi="inherit"/>
+                <w:color w:val="auto"/>
+                <w:bdr w:val="none" w:sz="0" w:space="0" w:color="auto" w:frame="1"/>
+              </w:rPr>
+            </w:pPr>
+            <w:r>
+              <w:rPr>
+                <w:rFonts w:ascii="inherit" w:hAnsi="inherit"/>
+                <w:color w:val="auto"/>
+                <w:bdr w:val="none" w:sz="0" w:space="0" w:color="auto" w:frame="1"/>
+              </w:rPr>
+              <w:t>@Named(“Tên Annotation Qualified”)</w:t>
+            </w:r>
+          </w:p>
+          <w:p>
+            <w:pPr>
+              <w:pStyle w:val="HTMLPreformatted"/>
+              <w:textAlignment w:val="baseline"/>
+              <w:rPr>
+                <w:rFonts w:ascii="inherit" w:hAnsi="inherit"/>
+                <w:color w:val="auto"/>
+                <w:bdr w:val="none" w:sz="0" w:space="0" w:color="auto" w:frame="1"/>
+              </w:rPr>
+            </w:pPr>
+            <w:r>
+              <w:rPr>
+                <w:rFonts w:ascii="inherit" w:hAnsi="inherit"/>
+                <w:color w:val="auto"/>
+                <w:bdr w:val="none" w:sz="0" w:space="0" w:color="auto" w:frame="1"/>
+              </w:rPr>
+              <w:lastRenderedPageBreak/>
+              <w:t>Default String toSpecStringCustom(String){</w:t>
+            </w:r>
+          </w:p>
+          <w:p>
+            <w:pPr>
+              <w:pStyle w:val="HTMLPreformatted"/>
+              <w:textAlignment w:val="baseline"/>
+              <w:rPr>
+                <w:rFonts w:ascii="var(--ff-mono)" w:hAnsi="var(--ff-mono)"/>
+                <w:color w:val="auto"/>
+              </w:rPr>
+            </w:pPr>
+            <w:r>
+              <w:rPr>
+                <w:rFonts w:ascii="inherit" w:hAnsi="inherit"/>
+                <w:color w:val="auto"/>
+                <w:bdr w:val="none" w:sz="0" w:space="0" w:color="auto" w:frame="1"/>
+              </w:rPr>
+              <w:t>}</w:t>
+            </w:r>
+          </w:p>
+        </w:tc>
+      </w:tr>
+    </w:tbl>
+    <w:p/>
+    <w:p>
+      <w:pPr>
+        <w:pStyle w:val="Heading2"/>
+      </w:pPr>
+      <w:r>
+        <w:t>24</w:t>
+      </w:r>
+      <w:r>
+        <w:t xml:space="preserve"> EntityManager và cast thành object</w:t>
+      </w:r>
+    </w:p>
+    <w:p>
+      <w:pPr>
+        <w:rPr>
+          <w:rStyle w:val="Hyperlink"/>
+        </w:rPr>
+      </w:pPr>
+      <w:hyperlink r:id="rId45" w:history="1">
+        <w:r>
+          <w:rPr>
+            <w:rStyle w:val="Hyperlink"/>
+          </w:rPr>
+          <w:t>https://stackoverflow.com/questions/17708946/jpa-native-query-select-and-cast-object</w:t>
+        </w:r>
+      </w:hyperlink>
+    </w:p>
+    <w:p>
+      <w:pPr>
+        <w:pStyle w:val="ListParagraph"/>
+        <w:numPr>
+          <w:ilvl w:val="0"/>
+          <w:numId w:val="2"/>
+        </w:numPr>
+        <w:rPr>
+          <w:b/>
+          <w:color w:val="FF0000"/>
+        </w:rPr>
+      </w:pPr>
+      <w:r>
+        <w:t>Đại khái cái này nó chỉ cast entity đc thôi, bt thì thôi nên để object mẹ hết đi m</w:t>
+      </w:r>
+      <w:r>
+        <w:t xml:space="preserve">, sau đó dùng reflect để gán object cho </w:t>
+      </w:r>
+      <w:r>
+        <w:rPr>
+          <w:b/>
+          <w:color w:val="FF0000"/>
+        </w:rPr>
+        <w:t>dto (chưa làm cơ mà phỉa làm thử).</w:t>
+      </w:r>
+    </w:p>
+    <w:p>
+      <w:pPr>
+        <w:pStyle w:val="ListParagraph"/>
+        <w:numPr>
+          <w:ilvl w:val="0"/>
+          <w:numId w:val="2"/>
+        </w:numPr>
+      </w:pPr>
+      <w:r>
+        <w:t>Hoặc có thể custome 1 cái entity đẻ gán giá trị vào</w:t>
+      </w:r>
+    </w:p>
+    <w:p>
+      <w:pPr>
+        <w:pStyle w:val="Heading2"/>
+      </w:pPr>
+      <w:r>
+        <w:t>25</w:t>
+      </w:r>
+      <w:r>
+        <w:t>. Ngoài cách dùng jpa để truy vấn dữ liệu còn 1 cách khác đó là JDBC Template mà spring hỗ trợ</w:t>
+      </w:r>
+    </w:p>
+    <w:p>
+      <w:hyperlink r:id="rId46" w:history="1">
+        <w:r>
+          <w:rPr>
+            <w:rStyle w:val="Hyperlink"/>
+          </w:rPr>
+          <w:t>https://www.baeldung.com/spring-jdbc-jdbctemplate</w:t>
+        </w:r>
+      </w:hyperlink>
+    </w:p>
+    <w:p>
+      <w:pPr>
+        <w:pStyle w:val="Heading2"/>
+        <w:rPr>
+          <w:rFonts w:ascii="Raleway" w:hAnsi="Raleway"/>
+          <w:i/>
+          <w:iCs/>
+          <w:color w:val="000000"/>
+          <w:sz w:val="36"/>
+          <w:szCs w:val="36"/>
+        </w:rPr>
+      </w:pPr>
+      <w:r>
+        <w:t>26</w:t>
+      </w:r>
+      <w:r>
+        <w:t xml:space="preserve"> Thẻ </w:t>
+      </w:r>
+      <w:r>
+        <w:t>dependencyManagement dùng để quản lý multi modul nên tìm hiểu</w:t>
+      </w:r>
+    </w:p>
+    <w:p>
+      <w:hyperlink r:id="rId47" w:history="1">
+        <w:r>
+          <w:rPr>
+            <w:rStyle w:val="Hyperlink"/>
+          </w:rPr>
+          <w:t>https://www.baeldung.com/maven-dependencymanagement-vs-dependencies-tags</w:t>
+        </w:r>
+      </w:hyperlink>
+    </w:p>
+    <w:p>
+      <w:pPr>
+        <w:pStyle w:val="Heading2"/>
+      </w:pPr>
+      <w:r>
+        <w:t>27. Các loại Cascade jpa</w:t>
+      </w:r>
+    </w:p>
+    <w:p>
+      <w:hyperlink r:id="rId48" w:history="1">
+        <w:r>
+          <w:rPr>
+            <w:rStyle w:val="Hyperlink"/>
+          </w:rPr>
+          <w:t>https://shareprogramming.net/cascade-in-hibernate/</w:t>
+        </w:r>
+      </w:hyperlink>
+    </w:p>
+    <w:p>
+      <w:bookmarkStart w:id="0" w:name="_GoBack"/>
+      <w:bookmarkEnd w:id="0"/>
     </w:p>
     <w:sectPr>
       <w:pgSz w:w="12240" w:h="15840"/>
@@ -2828,9 +3236,9 @@
   </w:abstractNum>
   <w:abstractNum w:abstractNumId="6" w15:restartNumberingAfterBreak="0">
     <w:nsid w:val="55363B67"/>
-    <w:multiLevelType w:val="hybridMultilevel"/>
-    <w:tmpl w:val="1F321752"/>
-    <w:lvl w:ilvl="0" w:tplc="0409000F">
+    <w:multiLevelType w:val="multilevel"/>
+    <w:tmpl w:val="F86E3FE6"/>
+    <w:lvl w:ilvl="0">
       <w:start w:val="1"/>
       <w:numFmt w:val="decimal"/>
       <w:lvlText w:val="%1."/>
@@ -2839,77 +3247,133 @@
         <w:ind w:left="720" w:hanging="360"/>
       </w:pPr>
     </w:lvl>
-    <w:lvl w:ilvl="1" w:tplc="04090019" w:tentative="1">
-      <w:start w:val="1"/>
-      <w:numFmt w:val="lowerLetter"/>
-      <w:lvlText w:val="%2."/>
-      <w:lvlJc w:val="left"/>
-      <w:pPr>
-        <w:ind w:left="1440" w:hanging="360"/>
-      </w:pPr>
-    </w:lvl>
-    <w:lvl w:ilvl="2" w:tplc="0409001B" w:tentative="1">
-      <w:start w:val="1"/>
-      <w:numFmt w:val="lowerRoman"/>
-      <w:lvlText w:val="%3."/>
-      <w:lvlJc w:val="right"/>
-      <w:pPr>
-        <w:ind w:left="2160" w:hanging="180"/>
-      </w:pPr>
-    </w:lvl>
-    <w:lvl w:ilvl="3" w:tplc="0409000F" w:tentative="1">
-      <w:start w:val="1"/>
+    <w:lvl w:ilvl="1">
+      <w:start w:val="5"/>
       <w:numFmt w:val="decimal"/>
-      <w:lvlText w:val="%4."/>
-      <w:lvlJc w:val="left"/>
-      <w:pPr>
-        <w:ind w:left="2880" w:hanging="360"/>
-      </w:pPr>
-    </w:lvl>
-    <w:lvl w:ilvl="4" w:tplc="04090019" w:tentative="1">
-      <w:start w:val="1"/>
-      <w:numFmt w:val="lowerLetter"/>
-      <w:lvlText w:val="%5."/>
-      <w:lvlJc w:val="left"/>
-      <w:pPr>
-        <w:ind w:left="3600" w:hanging="360"/>
-      </w:pPr>
-    </w:lvl>
-    <w:lvl w:ilvl="5" w:tplc="0409001B" w:tentative="1">
-      <w:start w:val="1"/>
-      <w:numFmt w:val="lowerRoman"/>
-      <w:lvlText w:val="%6."/>
-      <w:lvlJc w:val="right"/>
-      <w:pPr>
-        <w:ind w:left="4320" w:hanging="180"/>
-      </w:pPr>
-    </w:lvl>
-    <w:lvl w:ilvl="6" w:tplc="0409000F" w:tentative="1">
+      <w:isLgl/>
+      <w:lvlText w:val="%1.%2"/>
+      <w:lvlJc w:val="left"/>
+      <w:pPr>
+        <w:ind w:left="744" w:hanging="384"/>
+      </w:pPr>
+      <w:rPr>
+        <w:rFonts w:ascii="Times New Roman" w:hAnsi="Times New Roman" w:hint="default"/>
+        <w:i w:val="0"/>
+        <w:color w:val="000000" w:themeColor="text1"/>
+        <w:sz w:val="26"/>
+      </w:rPr>
+    </w:lvl>
+    <w:lvl w:ilvl="2">
       <w:start w:val="1"/>
       <w:numFmt w:val="decimal"/>
-      <w:lvlText w:val="%7."/>
-      <w:lvlJc w:val="left"/>
-      <w:pPr>
-        <w:ind w:left="5040" w:hanging="360"/>
-      </w:pPr>
-    </w:lvl>
-    <w:lvl w:ilvl="7" w:tplc="04090019" w:tentative="1">
-      <w:start w:val="1"/>
-      <w:numFmt w:val="lowerLetter"/>
-      <w:lvlText w:val="%8."/>
-      <w:lvlJc w:val="left"/>
-      <w:pPr>
-        <w:ind w:left="5760" w:hanging="360"/>
-      </w:pPr>
-    </w:lvl>
-    <w:lvl w:ilvl="8" w:tplc="0409001B" w:tentative="1">
-      <w:start w:val="1"/>
-      <w:numFmt w:val="lowerRoman"/>
-      <w:lvlText w:val="%9."/>
-      <w:lvlJc w:val="right"/>
-      <w:pPr>
-        <w:ind w:left="6480" w:hanging="180"/>
-      </w:pPr>
+      <w:isLgl/>
+      <w:lvlText w:val="%1.%2.%3"/>
+      <w:lvlJc w:val="left"/>
+      <w:pPr>
+        <w:ind w:left="1080" w:hanging="720"/>
+      </w:pPr>
+      <w:rPr>
+        <w:rFonts w:ascii="Times New Roman" w:hAnsi="Times New Roman" w:hint="default"/>
+        <w:i w:val="0"/>
+        <w:color w:val="000000" w:themeColor="text1"/>
+        <w:sz w:val="26"/>
+      </w:rPr>
+    </w:lvl>
+    <w:lvl w:ilvl="3">
+      <w:start w:val="1"/>
+      <w:numFmt w:val="decimal"/>
+      <w:isLgl/>
+      <w:lvlText w:val="%1.%2.%3.%4"/>
+      <w:lvlJc w:val="left"/>
+      <w:pPr>
+        <w:ind w:left="1080" w:hanging="720"/>
+      </w:pPr>
+      <w:rPr>
+        <w:rFonts w:ascii="Times New Roman" w:hAnsi="Times New Roman" w:hint="default"/>
+        <w:i w:val="0"/>
+        <w:color w:val="000000" w:themeColor="text1"/>
+        <w:sz w:val="26"/>
+      </w:rPr>
+    </w:lvl>
+    <w:lvl w:ilvl="4">
+      <w:start w:val="1"/>
+      <w:numFmt w:val="decimal"/>
+      <w:isLgl/>
+      <w:lvlText w:val="%1.%2.%3.%4.%5"/>
+      <w:lvlJc w:val="left"/>
+      <w:pPr>
+        <w:ind w:left="1440" w:hanging="1080"/>
+      </w:pPr>
+      <w:rPr>
+        <w:rFonts w:ascii="Times New Roman" w:hAnsi="Times New Roman" w:hint="default"/>
+        <w:i w:val="0"/>
+        <w:color w:val="000000" w:themeColor="text1"/>
+        <w:sz w:val="26"/>
+      </w:rPr>
+    </w:lvl>
+    <w:lvl w:ilvl="5">
+      <w:start w:val="1"/>
+      <w:numFmt w:val="decimal"/>
+      <w:isLgl/>
+      <w:lvlText w:val="%1.%2.%3.%4.%5.%6"/>
+      <w:lvlJc w:val="left"/>
+      <w:pPr>
+        <w:ind w:left="1440" w:hanging="1080"/>
+      </w:pPr>
+      <w:rPr>
+        <w:rFonts w:ascii="Times New Roman" w:hAnsi="Times New Roman" w:hint="default"/>
+        <w:i w:val="0"/>
+        <w:color w:val="000000" w:themeColor="text1"/>
+        <w:sz w:val="26"/>
+      </w:rPr>
+    </w:lvl>
+    <w:lvl w:ilvl="6">
+      <w:start w:val="1"/>
+      <w:numFmt w:val="decimal"/>
+      <w:isLgl/>
+      <w:lvlText w:val="%1.%2.%3.%4.%5.%6.%7"/>
+      <w:lvlJc w:val="left"/>
+      <w:pPr>
+        <w:ind w:left="1800" w:hanging="1440"/>
+      </w:pPr>
+      <w:rPr>
+        <w:rFonts w:ascii="Times New Roman" w:hAnsi="Times New Roman" w:hint="default"/>
+        <w:i w:val="0"/>
+        <w:color w:val="000000" w:themeColor="text1"/>
+        <w:sz w:val="26"/>
+      </w:rPr>
+    </w:lvl>
+    <w:lvl w:ilvl="7">
+      <w:start w:val="1"/>
+      <w:numFmt w:val="decimal"/>
+      <w:isLgl/>
+      <w:lvlText w:val="%1.%2.%3.%4.%5.%6.%7.%8"/>
+      <w:lvlJc w:val="left"/>
+      <w:pPr>
+        <w:ind w:left="1800" w:hanging="1440"/>
+      </w:pPr>
+      <w:rPr>
+        <w:rFonts w:ascii="Times New Roman" w:hAnsi="Times New Roman" w:hint="default"/>
+        <w:i w:val="0"/>
+        <w:color w:val="000000" w:themeColor="text1"/>
+        <w:sz w:val="26"/>
+      </w:rPr>
+    </w:lvl>
+    <w:lvl w:ilvl="8">
+      <w:start w:val="1"/>
+      <w:numFmt w:val="decimal"/>
+      <w:isLgl/>
+      <w:lvlText w:val="%1.%2.%3.%4.%5.%6.%7.%8.%9"/>
+      <w:lvlJc w:val="left"/>
+      <w:pPr>
+        <w:ind w:left="1800" w:hanging="1440"/>
+      </w:pPr>
+      <w:rPr>
+        <w:rFonts w:ascii="Times New Roman" w:hAnsi="Times New Roman" w:hint="default"/>
+        <w:i w:val="0"/>
+        <w:color w:val="000000" w:themeColor="text1"/>
+        <w:sz w:val="26"/>
+      </w:rPr>
     </w:lvl>
   </w:abstractNum>
   <w:num w:numId="1">
@@ -3377,6 +3841,29 @@
       <w:szCs w:val="26"/>
     </w:rPr>
   </w:style>
+  <w:style w:type="paragraph" w:styleId="Heading3">
+    <w:name w:val="heading 3"/>
+    <w:basedOn w:val="Normal"/>
+    <w:next w:val="Normal"/>
+    <w:link w:val="Heading3Char"/>
+    <w:uiPriority w:val="9"/>
+    <w:semiHidden/>
+    <w:unhideWhenUsed/>
+    <w:qFormat/>
+    <w:rsid w:val="008A676B"/>
+    <w:pPr>
+      <w:keepNext/>
+      <w:keepLines/>
+      <w:spacing w:before="40" w:after="0"/>
+      <w:outlineLvl w:val="2"/>
+    </w:pPr>
+    <w:rPr>
+      <w:rFonts w:asciiTheme="majorHAnsi" w:eastAsiaTheme="majorEastAsia" w:hAnsiTheme="majorHAnsi" w:cstheme="majorBidi"/>
+      <w:color w:val="1F4D78" w:themeColor="accent1" w:themeShade="7F"/>
+      <w:sz w:val="24"/>
+      <w:szCs w:val="24"/>
+    </w:rPr>
+  </w:style>
   <w:style w:type="character" w:default="1" w:styleId="DefaultParagraphFont">
     <w:name w:val="Default Paragraph Font"/>
     <w:uiPriority w:val="1"/>
@@ -3582,6 +4069,57 @@
     <w:name w:val="c-timestamp__label"/>
     <w:basedOn w:val="DefaultParagraphFont"/>
     <w:rsid w:val="00DA0526"/>
+  </w:style>
+  <w:style w:type="character" w:customStyle="1" w:styleId="hljs-meta">
+    <w:name w:val="hljs-meta"/>
+    <w:basedOn w:val="DefaultParagraphFont"/>
+    <w:rsid w:val="00F274E5"/>
+  </w:style>
+  <w:style w:type="table" w:styleId="TableGrid">
+    <w:name w:val="Table Grid"/>
+    <w:basedOn w:val="TableNormal"/>
+    <w:uiPriority w:val="39"/>
+    <w:rsid w:val="00F274E5"/>
+    <w:pPr>
+      <w:spacing w:after="0" w:line="240" w:lineRule="auto"/>
+    </w:pPr>
+    <w:tblPr>
+      <w:tblBorders>
+        <w:top w:val="single" w:sz="4" w:space="0" w:color="auto"/>
+        <w:left w:val="single" w:sz="4" w:space="0" w:color="auto"/>
+        <w:bottom w:val="single" w:sz="4" w:space="0" w:color="auto"/>
+        <w:right w:val="single" w:sz="4" w:space="0" w:color="auto"/>
+        <w:insideH w:val="single" w:sz="4" w:space="0" w:color="auto"/>
+        <w:insideV w:val="single" w:sz="4" w:space="0" w:color="auto"/>
+      </w:tblBorders>
+    </w:tblPr>
+  </w:style>
+  <w:style w:type="character" w:customStyle="1" w:styleId="Heading3Char">
+    <w:name w:val="Heading 3 Char"/>
+    <w:basedOn w:val="DefaultParagraphFont"/>
+    <w:link w:val="Heading3"/>
+    <w:uiPriority w:val="9"/>
+    <w:semiHidden/>
+    <w:rsid w:val="008A676B"/>
+    <w:rPr>
+      <w:rFonts w:asciiTheme="majorHAnsi" w:eastAsiaTheme="majorEastAsia" w:hAnsiTheme="majorHAnsi" w:cstheme="majorBidi"/>
+      <w:color w:val="1F4D78" w:themeColor="accent1" w:themeShade="7F"/>
+      <w:sz w:val="24"/>
+      <w:szCs w:val="24"/>
+    </w:rPr>
+  </w:style>
+  <w:style w:type="paragraph" w:styleId="NoSpacing">
+    <w:name w:val="No Spacing"/>
+    <w:uiPriority w:val="1"/>
+    <w:qFormat/>
+    <w:rsid w:val="008A676B"/>
+    <w:pPr>
+      <w:spacing w:after="0" w:line="240" w:lineRule="auto"/>
+    </w:pPr>
+    <w:rPr>
+      <w:rFonts w:ascii="Times New Roman" w:hAnsi="Times New Roman"/>
+      <w:color w:val="000000" w:themeColor="text1"/>
+    </w:rPr>
   </w:style>
 </w:styles>
 </file>

</xml_diff>

<commit_message>
add setTimeDB vs JAVA Equal
</commit_message>
<xml_diff>
--- a/Các link java cần học.docx
+++ b/Các link java cần học.docx
@@ -2496,9 +2496,267 @@
       </w:hyperlink>
     </w:p>
     <w:p>
+      <w:pPr>
+        <w:pStyle w:val="Heading2"/>
+      </w:pPr>
+      <w:r>
+        <w:t xml:space="preserve">* </w:t>
+      </w:r>
       <w:bookmarkStart w:id="0" w:name="_GoBack"/>
       <w:bookmarkEnd w:id="0"/>
-    </w:p>
+      <w:r>
+        <w:t>28 Để set Ngày giờ trong java cùng giờ với DB ( CSDL)</w:t>
+      </w:r>
+    </w:p>
+    <w:p>
+      <w:pPr>
+        <w:pStyle w:val="ListParagraph"/>
+        <w:numPr>
+          <w:ilvl w:val="0"/>
+          <w:numId w:val="2"/>
+        </w:numPr>
+        <w:shd w:val="clear" w:color="auto" w:fill="FFFFFF"/>
+        <w:tabs>
+          <w:tab w:val="left" w:pos="916"/>
+          <w:tab w:val="left" w:pos="1832"/>
+          <w:tab w:val="left" w:pos="2748"/>
+          <w:tab w:val="left" w:pos="3664"/>
+          <w:tab w:val="left" w:pos="4580"/>
+          <w:tab w:val="left" w:pos="5496"/>
+          <w:tab w:val="left" w:pos="6412"/>
+          <w:tab w:val="left" w:pos="7328"/>
+          <w:tab w:val="left" w:pos="8244"/>
+          <w:tab w:val="left" w:pos="9160"/>
+          <w:tab w:val="left" w:pos="10076"/>
+          <w:tab w:val="left" w:pos="10992"/>
+          <w:tab w:val="left" w:pos="11908"/>
+          <w:tab w:val="left" w:pos="12824"/>
+          <w:tab w:val="left" w:pos="13740"/>
+          <w:tab w:val="left" w:pos="14656"/>
+        </w:tabs>
+        <w:spacing w:after="0" w:line="240" w:lineRule="auto"/>
+        <w:rPr>
+          <w:rFonts w:ascii="Courier New" w:eastAsia="Times New Roman" w:hAnsi="Courier New" w:cs="Courier New"/>
+          <w:color w:val="080808"/>
+          <w:sz w:val="20"/>
+          <w:szCs w:val="20"/>
+        </w:rPr>
+      </w:pPr>
+      <w:r>
+        <w:rPr>
+          <w:rFonts w:ascii="Courier New" w:eastAsia="Times New Roman" w:hAnsi="Courier New" w:cs="Courier New"/>
+          <w:color w:val="080808"/>
+          <w:sz w:val="20"/>
+          <w:szCs w:val="20"/>
+        </w:rPr>
+        <w:t>jdbc:mysql://192.168.0.3:9306/smartmotor_transport?zeroDateTimeBehavior=convertToNull&amp;useUnicode=true&amp;characterEncoding=UTF-8&amp;useJDBCCompliantTimezoneShift=true&amp;useLegacyDatetimeCode=false&amp;useTimezone=true&amp;serverTimezone=UTC</w:t>
+      </w:r>
+    </w:p>
+    <w:p>
+      <w:pPr>
+        <w:pStyle w:val="ListParagraph"/>
+        <w:numPr>
+          <w:ilvl w:val="0"/>
+          <w:numId w:val="2"/>
+        </w:numPr>
+      </w:pPr>
+      <w:r>
+        <w:rPr>
+          <w:rFonts w:ascii="Consolas" w:hAnsi="Consolas"/>
+          <w:color w:val="232629"/>
+          <w:sz w:val="20"/>
+          <w:szCs w:val="20"/>
+          <w:shd w:val="clear" w:color="auto" w:fill="E3E6E8"/>
+        </w:rPr>
+        <w:t>&amp;useGmtMillisForDatetimes=true&amp;useJDBCCompliantTimezoneShift=true&amp;useLegacyDatetimeCode=false&amp;useTimezone=true&amp;serverTimezone=UTC</w:t>
+      </w:r>
+    </w:p>
+    <w:p>
+      <w:pPr>
+        <w:rPr>
+          <w:sz w:val="24"/>
+        </w:rPr>
+      </w:pPr>
+      <w:r>
+        <w:rPr>
+          <w:sz w:val="24"/>
+        </w:rPr>
+        <w:t xml:space="preserve">+ </w:t>
+      </w:r>
+      <w:r>
+        <w:rPr>
+          <w:sz w:val="24"/>
+        </w:rPr>
+        <w:t>zeroDateTimeBehavior=convertToNull</w:t>
+      </w:r>
+    </w:p>
+    <w:p>
+      <w:pPr>
+        <w:rPr>
+          <w:sz w:val="24"/>
+        </w:rPr>
+      </w:pPr>
+      <w:r>
+        <w:rPr>
+          <w:sz w:val="24"/>
+        </w:rPr>
+        <w:t xml:space="preserve">+ </w:t>
+      </w:r>
+      <w:r>
+        <w:rPr>
+          <w:sz w:val="24"/>
+        </w:rPr>
+        <w:t>useUnicode=true</w:t>
+      </w:r>
+    </w:p>
+    <w:p>
+      <w:pPr>
+        <w:rPr>
+          <w:sz w:val="24"/>
+        </w:rPr>
+      </w:pPr>
+      <w:r>
+        <w:rPr>
+          <w:sz w:val="24"/>
+        </w:rPr>
+        <w:t xml:space="preserve">+ </w:t>
+      </w:r>
+      <w:r>
+        <w:rPr>
+          <w:sz w:val="24"/>
+        </w:rPr>
+        <w:t>characterEncoding=UTF-8</w:t>
+      </w:r>
+    </w:p>
+    <w:p>
+      <w:pPr>
+        <w:rPr>
+          <w:sz w:val="24"/>
+        </w:rPr>
+      </w:pPr>
+      <w:r>
+        <w:rPr>
+          <w:sz w:val="24"/>
+        </w:rPr>
+        <w:t xml:space="preserve"> 4 cái dưới set ngày giờ cùng với DB</w:t>
+      </w:r>
+    </w:p>
+    <w:p>
+      <w:r>
+        <w:rPr>
+          <w:sz w:val="24"/>
+        </w:rPr>
+        <w:t>+</w:t>
+      </w:r>
+      <w:r>
+        <w:rPr>
+          <w:rFonts w:ascii="Consolas" w:hAnsi="Consolas"/>
+          <w:color w:val="232629"/>
+          <w:sz w:val="20"/>
+          <w:szCs w:val="20"/>
+          <w:shd w:val="clear" w:color="auto" w:fill="E3E6E8"/>
+        </w:rPr>
+        <w:t>useGmtMillisForDatetimes=true</w:t>
+      </w:r>
+      <w:r>
+        <w:rPr>
+          <w:rFonts w:ascii="Consolas" w:hAnsi="Consolas"/>
+          <w:color w:val="232629"/>
+          <w:sz w:val="20"/>
+          <w:szCs w:val="20"/>
+          <w:shd w:val="clear" w:color="auto" w:fill="E3E6E8"/>
+        </w:rPr>
+        <w:t xml:space="preserve"> ( có thể có @@)</w:t>
+      </w:r>
+    </w:p>
+    <w:p>
+      <w:pPr>
+        <w:rPr>
+          <w:sz w:val="24"/>
+          <w:highlight w:val="yellow"/>
+        </w:rPr>
+      </w:pPr>
+      <w:r>
+        <w:rPr>
+          <w:sz w:val="24"/>
+          <w:highlight w:val="yellow"/>
+        </w:rPr>
+        <w:t xml:space="preserve">+ </w:t>
+      </w:r>
+      <w:r>
+        <w:rPr>
+          <w:sz w:val="24"/>
+          <w:highlight w:val="yellow"/>
+        </w:rPr>
+        <w:t>useJDBCCompliantTimezoneShift=true</w:t>
+      </w:r>
+    </w:p>
+    <w:p>
+      <w:pPr>
+        <w:rPr>
+          <w:sz w:val="24"/>
+          <w:highlight w:val="yellow"/>
+        </w:rPr>
+      </w:pPr>
+      <w:r>
+        <w:rPr>
+          <w:sz w:val="24"/>
+          <w:highlight w:val="yellow"/>
+        </w:rPr>
+        <w:t xml:space="preserve">+ </w:t>
+      </w:r>
+      <w:r>
+        <w:rPr>
+          <w:sz w:val="24"/>
+          <w:highlight w:val="yellow"/>
+        </w:rPr>
+        <w:t>useLegacyDatetimeCode=false</w:t>
+      </w:r>
+    </w:p>
+    <w:p>
+      <w:pPr>
+        <w:rPr>
+          <w:sz w:val="24"/>
+          <w:highlight w:val="yellow"/>
+        </w:rPr>
+      </w:pPr>
+      <w:r>
+        <w:rPr>
+          <w:sz w:val="24"/>
+          <w:highlight w:val="yellow"/>
+        </w:rPr>
+        <w:t xml:space="preserve">+ </w:t>
+      </w:r>
+      <w:r>
+        <w:rPr>
+          <w:sz w:val="24"/>
+          <w:highlight w:val="yellow"/>
+        </w:rPr>
+        <w:t>useTimezone=true</w:t>
+      </w:r>
+    </w:p>
+    <w:p>
+      <w:pPr>
+        <w:rPr>
+          <w:sz w:val="24"/>
+        </w:rPr>
+      </w:pPr>
+      <w:r>
+        <w:rPr>
+          <w:sz w:val="24"/>
+          <w:highlight w:val="yellow"/>
+        </w:rPr>
+        <w:t xml:space="preserve">+ </w:t>
+      </w:r>
+      <w:r>
+        <w:rPr>
+          <w:sz w:val="24"/>
+          <w:highlight w:val="yellow"/>
+        </w:rPr>
+        <w:t>serverTimezone=UTC</w:t>
+      </w:r>
+    </w:p>
+    <w:p/>
     <w:sectPr>
       <w:pgSz w:w="12240" w:h="15840"/>
       <w:pgMar w:top="1440" w:right="1440" w:bottom="1440" w:left="1440" w:header="720" w:footer="720" w:gutter="0"/>
@@ -3867,7 +4125,6 @@
   <w:style w:type="character" w:default="1" w:styleId="DefaultParagraphFont">
     <w:name w:val="Default Paragraph Font"/>
     <w:uiPriority w:val="1"/>
-    <w:semiHidden/>
     <w:unhideWhenUsed/>
   </w:style>
   <w:style w:type="table" w:default="1" w:styleId="TableNormal">

</xml_diff>

<commit_message>
add json to java core
</commit_message>
<xml_diff>
--- a/Các link java cần học.docx
+++ b/Các link java cần học.docx
@@ -1958,7 +1958,6 @@
         <w:t xml:space="preserve"> implements interface </w:t>
       </w:r>
       <w:proofErr w:type="spellStart"/>
-      <w:proofErr w:type="gramStart"/>
       <w:r>
         <w:rPr>
           <w:rStyle w:val="HTMLTypewriter"/>
@@ -1972,7 +1971,6 @@
         <w:t>java.io.Serializable</w:t>
       </w:r>
       <w:proofErr w:type="spellEnd"/>
-      <w:proofErr w:type="gramEnd"/>
     </w:p>
     <w:p>
       <w:pPr>
@@ -2143,7 +2141,21 @@
         <w:rPr>
           <w:sz w:val="32"/>
         </w:rPr>
-        <w:t xml:space="preserve"> gì? Serialization </w:t>
+        <w:t xml:space="preserve"> </w:t>
+      </w:r>
+      <w:proofErr w:type="spellStart"/>
+      <w:r>
+        <w:rPr>
+          <w:sz w:val="32"/>
+        </w:rPr>
+        <w:t>gì</w:t>
+      </w:r>
+      <w:proofErr w:type="spellEnd"/>
+      <w:r>
+        <w:rPr>
+          <w:sz w:val="32"/>
+        </w:rPr>
+        <w:t xml:space="preserve">? Serialization </w:t>
       </w:r>
       <w:proofErr w:type="spellStart"/>
       <w:r>
@@ -2282,7 +2294,23 @@
           <w:rFonts w:ascii="inherit" w:hAnsi="inherit"/>
           <w:color w:val="404040"/>
         </w:rPr>
-        <w:t xml:space="preserve"> gì? Serialization </w:t>
+        <w:t xml:space="preserve"> </w:t>
+      </w:r>
+      <w:proofErr w:type="spellStart"/>
+      <w:r>
+        <w:rPr>
+          <w:rFonts w:ascii="inherit" w:hAnsi="inherit"/>
+          <w:color w:val="404040"/>
+        </w:rPr>
+        <w:t>gì</w:t>
+      </w:r>
+      <w:proofErr w:type="spellEnd"/>
+      <w:r>
+        <w:rPr>
+          <w:rFonts w:ascii="inherit" w:hAnsi="inherit"/>
+          <w:color w:val="404040"/>
+        </w:rPr>
+        <w:t xml:space="preserve">? Serialization </w:t>
       </w:r>
       <w:proofErr w:type="spellStart"/>
       <w:r>
@@ -3727,7 +3755,6 @@
         <w:t xml:space="preserve"> implements interface </w:t>
       </w:r>
       <w:proofErr w:type="spellStart"/>
-      <w:proofErr w:type="gramStart"/>
       <w:r>
         <w:rPr>
           <w:rStyle w:val="HTMLTypewriter"/>
@@ -3741,7 +3768,6 @@
         <w:t>java.io.Serializable</w:t>
       </w:r>
       <w:proofErr w:type="spellEnd"/>
-      <w:proofErr w:type="gramEnd"/>
     </w:p>
     <w:p>
       <w:pPr>
@@ -4926,18 +4952,13 @@
       </w:r>
       <w:proofErr w:type="spellEnd"/>
       <w:r>
-        <w:t xml:space="preserve"> </w:t>
-      </w:r>
-      <w:proofErr w:type="gramStart"/>
-      <w:r>
-        <w:t xml:space="preserve">java( </w:t>
+        <w:t xml:space="preserve"> java( </w:t>
       </w:r>
       <w:proofErr w:type="spellStart"/>
       <w:r>
         <w:t>nó</w:t>
       </w:r>
       <w:proofErr w:type="spellEnd"/>
-      <w:proofErr w:type="gramEnd"/>
       <w:r>
         <w:t xml:space="preserve"> </w:t>
       </w:r>
@@ -5093,7 +5114,6 @@
         <w:t xml:space="preserve"> new </w:t>
       </w:r>
       <w:proofErr w:type="spellStart"/>
-      <w:proofErr w:type="gramStart"/>
       <w:r>
         <w:t>dto</w:t>
       </w:r>
@@ -5102,7 +5122,6 @@
         <w:t>(</w:t>
       </w:r>
       <w:proofErr w:type="spellStart"/>
-      <w:proofErr w:type="gramEnd"/>
       <w:r>
         <w:t>b.x</w:t>
       </w:r>
@@ -5450,7 +5469,6 @@
         <w:t>attrs</w:t>
       </w:r>
       <w:proofErr w:type="spellEnd"/>
-      <w:proofErr w:type="gramStart"/>
       <w:r>
         <w:rPr>
           <w:color w:val="080808"/>
@@ -5465,7 +5483,6 @@
         <w:t>getRequest</w:t>
       </w:r>
       <w:proofErr w:type="spellEnd"/>
-      <w:proofErr w:type="gramEnd"/>
       <w:r>
         <w:rPr>
           <w:color w:val="080808"/>
@@ -5705,14 +5722,9 @@
       </w:r>
       <w:proofErr w:type="spellEnd"/>
       <w:r>
-        <w:t xml:space="preserve"> </w:t>
-      </w:r>
-      <w:proofErr w:type="gramStart"/>
-      <w:r>
-        <w:t>request(</w:t>
-      </w:r>
-      <w:proofErr w:type="spellStart"/>
-      <w:proofErr w:type="gramEnd"/>
+        <w:t xml:space="preserve"> request(</w:t>
+      </w:r>
+      <w:proofErr w:type="spellStart"/>
       <w:r>
         <w:rPr>
           <w:color w:val="000000"/>
@@ -5857,24 +5869,16 @@
         <w:rPr>
           <w:color w:val="000000"/>
         </w:rPr>
-        <w:t xml:space="preserve"> </w:t>
-      </w:r>
-      <w:proofErr w:type="gramStart"/>
+        <w:t xml:space="preserve"> ( </w:t>
+      </w:r>
+      <w:proofErr w:type="spellStart"/>
       <w:r>
         <w:rPr>
           <w:color w:val="000000"/>
         </w:rPr>
-        <w:t xml:space="preserve">( </w:t>
-      </w:r>
-      <w:proofErr w:type="spellStart"/>
-      <w:r>
-        <w:rPr>
-          <w:color w:val="000000"/>
-        </w:rPr>
         <w:t>tức</w:t>
       </w:r>
       <w:proofErr w:type="spellEnd"/>
-      <w:proofErr w:type="gramEnd"/>
       <w:r>
         <w:rPr>
           <w:color w:val="000000"/>
@@ -6385,9 +6389,9 @@
           <w:szCs w:val="20"/>
           <w:shd w:val="clear" w:color="auto" w:fill="F6F8FA"/>
         </w:rPr>
-        <w:t>()</w:t>
-      </w:r>
-      <w:proofErr w:type="gramStart"/>
+        <w:t>()).</w:t>
+      </w:r>
+      <w:proofErr w:type="spellStart"/>
       <w:r>
         <w:rPr>
           <w:rFonts w:ascii="inherit" w:eastAsia="Times New Roman" w:hAnsi="inherit" w:cs="Courier New"/>
@@ -6396,21 +6400,9 @@
           <w:szCs w:val="20"/>
           <w:shd w:val="clear" w:color="auto" w:fill="F6F8FA"/>
         </w:rPr>
-        <w:t>).</w:t>
-      </w:r>
-      <w:proofErr w:type="spellStart"/>
-      <w:r>
-        <w:rPr>
-          <w:rFonts w:ascii="inherit" w:eastAsia="Times New Roman" w:hAnsi="inherit" w:cs="Courier New"/>
-          <w:color w:val="auto"/>
-          <w:sz w:val="20"/>
-          <w:szCs w:val="20"/>
-          <w:shd w:val="clear" w:color="auto" w:fill="F6F8FA"/>
-        </w:rPr>
         <w:t>getRequest</w:t>
       </w:r>
       <w:proofErr w:type="spellEnd"/>
-      <w:proofErr w:type="gramEnd"/>
       <w:r>
         <w:rPr>
           <w:rFonts w:ascii="inherit" w:eastAsia="Times New Roman" w:hAnsi="inherit" w:cs="Courier New"/>
@@ -6568,8 +6560,18 @@
           <w:color w:val="000000"/>
           <w:sz w:val="24"/>
         </w:rPr>
-        <w:t xml:space="preserve"> quan</w:t>
-      </w:r>
+        <w:t xml:space="preserve"> </w:t>
+      </w:r>
+      <w:proofErr w:type="spellStart"/>
+      <w:r>
+        <w:rPr>
+          <w:b/>
+          <w:color w:val="000000"/>
+          <w:sz w:val="24"/>
+        </w:rPr>
+        <w:t>quan</w:t>
+      </w:r>
+      <w:proofErr w:type="spellEnd"/>
       <w:r>
         <w:rPr>
           <w:b/>
@@ -6944,7 +6946,6 @@
       </w:r>
       <w:hyperlink r:id="rId21" w:history="1">
         <w:proofErr w:type="spellStart"/>
-        <w:proofErr w:type="gramStart"/>
         <w:r>
           <w:rPr>
             <w:rStyle w:val="Hyperlink"/>
@@ -6960,16 +6961,7 @@
             <w:color w:val="000000" w:themeColor="text1"/>
             <w:u w:val="none"/>
           </w:rPr>
-          <w:t xml:space="preserve"> ,</w:t>
-        </w:r>
-        <w:proofErr w:type="gramEnd"/>
-        <w:r>
-          <w:rPr>
-            <w:rStyle w:val="Hyperlink"/>
-            <w:color w:val="000000" w:themeColor="text1"/>
-            <w:u w:val="none"/>
-          </w:rPr>
-          <w:t xml:space="preserve"> </w:t>
+          <w:t xml:space="preserve"> , </w:t>
         </w:r>
         <w:proofErr w:type="spellStart"/>
         <w:r>
@@ -8191,7 +8183,6 @@
         <w:t xml:space="preserve"> </w:t>
       </w:r>
       <w:proofErr w:type="spellStart"/>
-      <w:proofErr w:type="gramStart"/>
       <w:r>
         <w:rPr>
           <w:rFonts w:ascii="Consolas" w:hAnsi="Consolas" w:cs="Consolas"/>
@@ -8213,7 +8204,6 @@
         </w:rPr>
         <w:t xml:space="preserve"> ,</w:t>
       </w:r>
-      <w:proofErr w:type="gramEnd"/>
     </w:p>
     <w:p>
       <w:pPr>
@@ -8888,13 +8878,8 @@
                 <w:bdr w:val="none" w:sz="0" w:space="0" w:color="auto" w:frame="1"/>
               </w:rPr>
             </w:pPr>
-            <w:proofErr w:type="gramStart"/>
-            <w:r>
-              <w:t>Mapping(</w:t>
-            </w:r>
-            <w:proofErr w:type="gramEnd"/>
-            <w:r>
-              <w:t xml:space="preserve">source, target, </w:t>
+            <w:r>
+              <w:t xml:space="preserve">Mapping(source, target, </w:t>
             </w:r>
             <w:proofErr w:type="spellStart"/>
             <w:r>
@@ -8957,25 +8942,7 @@
                 <w:color w:val="auto"/>
                 <w:bdr w:val="none" w:sz="0" w:space="0" w:color="auto" w:frame="1"/>
               </w:rPr>
-              <w:t>@</w:t>
-            </w:r>
-            <w:proofErr w:type="gramStart"/>
-            <w:r>
-              <w:rPr>
-                <w:rFonts w:ascii="inherit" w:hAnsi="inherit"/>
-                <w:color w:val="auto"/>
-                <w:bdr w:val="none" w:sz="0" w:space="0" w:color="auto" w:frame="1"/>
-              </w:rPr>
-              <w:t>Named(</w:t>
-            </w:r>
-            <w:proofErr w:type="gramEnd"/>
-            <w:r>
-              <w:rPr>
-                <w:rFonts w:ascii="inherit" w:hAnsi="inherit"/>
-                <w:color w:val="auto"/>
-                <w:bdr w:val="none" w:sz="0" w:space="0" w:color="auto" w:frame="1"/>
-              </w:rPr>
-              <w:t>“Tên Annotation Qualified”)</w:t>
+              <w:t>@Named(“Tên Annotation Qualified”)</w:t>
             </w:r>
           </w:p>
           <w:p>
@@ -8998,7 +8965,6 @@
               <w:t xml:space="preserve">Default String </w:t>
             </w:r>
             <w:proofErr w:type="spellStart"/>
-            <w:proofErr w:type="gramStart"/>
             <w:r>
               <w:rPr>
                 <w:rFonts w:ascii="inherit" w:hAnsi="inherit"/>
@@ -9014,16 +8980,7 @@
                 <w:color w:val="auto"/>
                 <w:bdr w:val="none" w:sz="0" w:space="0" w:color="auto" w:frame="1"/>
               </w:rPr>
-              <w:t>(</w:t>
-            </w:r>
-            <w:proofErr w:type="gramEnd"/>
-            <w:r>
-              <w:rPr>
-                <w:rFonts w:ascii="inherit" w:hAnsi="inherit"/>
-                <w:color w:val="auto"/>
-                <w:bdr w:val="none" w:sz="0" w:space="0" w:color="auto" w:frame="1"/>
-              </w:rPr>
-              <w:t>String){</w:t>
+              <w:t>(String){</w:t>
             </w:r>
           </w:p>
           <w:p>
@@ -10058,15 +10015,7 @@
       </w:r>
       <w:proofErr w:type="spellEnd"/>
       <w:r>
-        <w:t xml:space="preserve"> </w:t>
-      </w:r>
-      <w:proofErr w:type="gramStart"/>
-      <w:r>
-        <w:t>( @</w:t>
-      </w:r>
-      <w:proofErr w:type="gramEnd"/>
-      <w:r>
-        <w:t xml:space="preserve">Entity) </w:t>
+        <w:t xml:space="preserve"> ( @Entity) </w:t>
       </w:r>
       <w:proofErr w:type="spellStart"/>
       <w:r>
@@ -10662,17 +10611,7 @@
                 <w:szCs w:val="20"/>
               </w:rPr>
               <w:br/>
-              <w:t xml:space="preserve">    @</w:t>
-            </w:r>
-            <w:proofErr w:type="gramStart"/>
-            <w:r>
-              <w:rPr>
-                <w:rFonts w:ascii="Courier New" w:eastAsia="Times New Roman" w:hAnsi="Courier New" w:cs="Courier New"/>
-                <w:color w:val="9E880D"/>
-                <w:sz w:val="20"/>
-                <w:szCs w:val="20"/>
-              </w:rPr>
-              <w:t>Column</w:t>
+              <w:t xml:space="preserve">    @Column</w:t>
             </w:r>
             <w:r>
               <w:rPr>
@@ -10681,17 +10620,7 @@
                 <w:sz w:val="20"/>
                 <w:szCs w:val="20"/>
               </w:rPr>
-              <w:t>(</w:t>
-            </w:r>
-            <w:proofErr w:type="gramEnd"/>
-            <w:r>
-              <w:rPr>
-                <w:rFonts w:ascii="Courier New" w:eastAsia="Times New Roman" w:hAnsi="Courier New" w:cs="Courier New"/>
-                <w:color w:val="080808"/>
-                <w:sz w:val="20"/>
-                <w:szCs w:val="20"/>
-              </w:rPr>
-              <w:t xml:space="preserve">name = </w:t>
+              <w:t xml:space="preserve">(name = </w:t>
             </w:r>
             <w:r>
               <w:rPr>
@@ -13186,7 +13115,6 @@
               <w:t xml:space="preserve">q = </w:t>
             </w:r>
             <w:proofErr w:type="spellStart"/>
-            <w:proofErr w:type="gramStart"/>
             <w:r>
               <w:rPr>
                 <w:rFonts w:ascii="Courier New" w:eastAsia="Times New Roman" w:hAnsi="Courier New" w:cs="Courier New"/>
@@ -13206,7 +13134,6 @@
               <w:t>.createNativeQuery</w:t>
             </w:r>
             <w:proofErr w:type="spellEnd"/>
-            <w:proofErr w:type="gramEnd"/>
             <w:r>
               <w:rPr>
                 <w:rFonts w:ascii="Courier New" w:eastAsia="Times New Roman" w:hAnsi="Courier New" w:cs="Courier New"/>
@@ -13353,17 +13280,12 @@
         <w:t xml:space="preserve"> </w:t>
       </w:r>
       <w:proofErr w:type="spellStart"/>
-      <w:proofErr w:type="gramStart"/>
       <w:r>
         <w:t>này</w:t>
       </w:r>
       <w:proofErr w:type="spellEnd"/>
       <w:r>
-        <w:t xml:space="preserve"> :</w:t>
-      </w:r>
-      <w:proofErr w:type="gramEnd"/>
-      <w:r>
-        <w:t xml:space="preserve"> Khi </w:t>
+        <w:t xml:space="preserve"> : Khi </w:t>
       </w:r>
       <w:proofErr w:type="spellStart"/>
       <w:r>
@@ -13553,13 +13475,8 @@
               <w:pStyle w:val="NoSpacing"/>
             </w:pPr>
             <w:proofErr w:type="spellStart"/>
-            <w:proofErr w:type="gramStart"/>
-            <w:r>
-              <w:t>ta.register</w:t>
-            </w:r>
-            <w:proofErr w:type="gramEnd"/>
-            <w:r>
-              <w:t>_no</w:t>
+            <w:r>
+              <w:t>ta.register_no</w:t>
             </w:r>
             <w:proofErr w:type="spellEnd"/>
             <w:r>
@@ -13700,7 +13617,6 @@
       </w:pPr>
       <w:bookmarkStart w:id="0" w:name="_Hlk112748642"/>
       <w:proofErr w:type="spellStart"/>
-      <w:proofErr w:type="gramStart"/>
       <w:r>
         <w:rPr>
           <w:b/>
@@ -13708,9 +13624,9 @@
           <w:sz w:val="32"/>
           <w:szCs w:val="32"/>
         </w:rPr>
-        <w:t>ta.register</w:t>
-      </w:r>
-      <w:proofErr w:type="gramEnd"/>
+        <w:t>ta.register_no</w:t>
+      </w:r>
+      <w:proofErr w:type="spellEnd"/>
       <w:r>
         <w:rPr>
           <w:b/>
@@ -13718,9 +13634,9 @@
           <w:sz w:val="32"/>
           <w:szCs w:val="32"/>
         </w:rPr>
-        <w:t>_no</w:t>
-      </w:r>
-      <w:proofErr w:type="spellEnd"/>
+        <w:t xml:space="preserve"> as </w:t>
+      </w:r>
+      <w:proofErr w:type="spellStart"/>
       <w:r>
         <w:rPr>
           <w:b/>
@@ -13728,9 +13644,9 @@
           <w:sz w:val="32"/>
           <w:szCs w:val="32"/>
         </w:rPr>
-        <w:t xml:space="preserve"> as </w:t>
-      </w:r>
-      <w:proofErr w:type="spellStart"/>
+        <w:t>register_no</w:t>
+      </w:r>
+      <w:proofErr w:type="spellEnd"/>
       <w:r>
         <w:rPr>
           <w:b/>
@@ -13738,9 +13654,9 @@
           <w:sz w:val="32"/>
           <w:szCs w:val="32"/>
         </w:rPr>
-        <w:t>register_no</w:t>
-      </w:r>
-      <w:proofErr w:type="spellEnd"/>
+        <w:t xml:space="preserve"> != </w:t>
+      </w:r>
+      <w:proofErr w:type="spellStart"/>
       <w:r>
         <w:rPr>
           <w:b/>
@@ -13748,9 +13664,9 @@
           <w:sz w:val="32"/>
           <w:szCs w:val="32"/>
         </w:rPr>
-        <w:t xml:space="preserve"> != </w:t>
-      </w:r>
-      <w:proofErr w:type="spellStart"/>
+        <w:t>ta.register_no</w:t>
+      </w:r>
+      <w:proofErr w:type="spellEnd"/>
       <w:r>
         <w:rPr>
           <w:b/>
@@ -13758,9 +13674,9 @@
           <w:sz w:val="32"/>
           <w:szCs w:val="32"/>
         </w:rPr>
-        <w:t>ta.register_no</w:t>
-      </w:r>
-      <w:proofErr w:type="spellEnd"/>
+        <w:t xml:space="preserve"> </w:t>
+      </w:r>
+      <w:proofErr w:type="spellStart"/>
       <w:r>
         <w:rPr>
           <w:b/>
@@ -13768,9 +13684,9 @@
           <w:sz w:val="32"/>
           <w:szCs w:val="32"/>
         </w:rPr>
-        <w:t xml:space="preserve"> </w:t>
-      </w:r>
-      <w:proofErr w:type="spellStart"/>
+        <w:t>register_no</w:t>
+      </w:r>
+      <w:proofErr w:type="spellEnd"/>
       <w:r>
         <w:rPr>
           <w:b/>
@@ -13778,16 +13694,6 @@
           <w:sz w:val="32"/>
           <w:szCs w:val="32"/>
         </w:rPr>
-        <w:t>register_no</w:t>
-      </w:r>
-      <w:proofErr w:type="spellEnd"/>
-      <w:r>
-        <w:rPr>
-          <w:b/>
-          <w:bCs/>
-          <w:sz w:val="32"/>
-          <w:szCs w:val="32"/>
-        </w:rPr>
         <w:t xml:space="preserve"> </w:t>
       </w:r>
     </w:p>
@@ -13857,8 +13763,1021 @@
         <w:t>ấy</w:t>
       </w:r>
       <w:proofErr w:type="spellEnd"/>
-    </w:p>
-    <w:p/>
+      <w:r>
+        <w:t xml:space="preserve"> </w:t>
+      </w:r>
+      <w:r>
+        <w:rPr>
+          <w:highlight w:val="yellow"/>
+        </w:rPr>
+        <w:t xml:space="preserve">( </w:t>
+      </w:r>
+      <w:proofErr w:type="spellStart"/>
+      <w:r>
+        <w:rPr>
+          <w:highlight w:val="yellow"/>
+        </w:rPr>
+        <w:t>Thậm</w:t>
+      </w:r>
+      <w:proofErr w:type="spellEnd"/>
+      <w:r>
+        <w:rPr>
+          <w:highlight w:val="yellow"/>
+        </w:rPr>
+        <w:t xml:space="preserve"> </w:t>
+      </w:r>
+      <w:proofErr w:type="spellStart"/>
+      <w:r>
+        <w:rPr>
+          <w:highlight w:val="yellow"/>
+        </w:rPr>
+        <w:t>chí</w:t>
+      </w:r>
+      <w:proofErr w:type="spellEnd"/>
+      <w:r>
+        <w:rPr>
+          <w:highlight w:val="yellow"/>
+        </w:rPr>
+        <w:t xml:space="preserve"> </w:t>
+      </w:r>
+      <w:proofErr w:type="spellStart"/>
+      <w:r>
+        <w:rPr>
+          <w:highlight w:val="yellow"/>
+        </w:rPr>
+        <w:t>nếu</w:t>
+      </w:r>
+      <w:proofErr w:type="spellEnd"/>
+      <w:r>
+        <w:rPr>
+          <w:highlight w:val="yellow"/>
+        </w:rPr>
+        <w:t xml:space="preserve"> </w:t>
+      </w:r>
+      <w:proofErr w:type="spellStart"/>
+      <w:r>
+        <w:rPr>
+          <w:highlight w:val="yellow"/>
+        </w:rPr>
+        <w:t>dùng</w:t>
+      </w:r>
+      <w:proofErr w:type="spellEnd"/>
+      <w:r>
+        <w:rPr>
+          <w:highlight w:val="yellow"/>
+        </w:rPr>
+        <w:t xml:space="preserve"> as </w:t>
+      </w:r>
+      <w:proofErr w:type="spellStart"/>
+      <w:r>
+        <w:rPr>
+          <w:highlight w:val="yellow"/>
+        </w:rPr>
+        <w:t>chúng</w:t>
+      </w:r>
+      <w:proofErr w:type="spellEnd"/>
+      <w:r>
+        <w:rPr>
+          <w:highlight w:val="yellow"/>
+        </w:rPr>
+        <w:t xml:space="preserve"> ta ko </w:t>
+      </w:r>
+      <w:proofErr w:type="spellStart"/>
+      <w:r>
+        <w:rPr>
+          <w:highlight w:val="yellow"/>
+        </w:rPr>
+        <w:t>cần</w:t>
+      </w:r>
+      <w:proofErr w:type="spellEnd"/>
+      <w:r>
+        <w:rPr>
+          <w:highlight w:val="yellow"/>
+        </w:rPr>
+        <w:t xml:space="preserve"> </w:t>
+      </w:r>
+      <w:proofErr w:type="spellStart"/>
+      <w:r>
+        <w:rPr>
+          <w:highlight w:val="yellow"/>
+        </w:rPr>
+        <w:t>khai</w:t>
+      </w:r>
+      <w:proofErr w:type="spellEnd"/>
+      <w:r>
+        <w:rPr>
+          <w:highlight w:val="yellow"/>
+        </w:rPr>
+        <w:t xml:space="preserve"> </w:t>
+      </w:r>
+      <w:proofErr w:type="spellStart"/>
+      <w:r>
+        <w:rPr>
+          <w:highlight w:val="yellow"/>
+        </w:rPr>
+        <w:t>báo</w:t>
+      </w:r>
+      <w:proofErr w:type="spellEnd"/>
+      <w:r>
+        <w:rPr>
+          <w:highlight w:val="yellow"/>
+        </w:rPr>
+        <w:t xml:space="preserve"> </w:t>
+      </w:r>
+      <w:proofErr w:type="spellStart"/>
+      <w:r>
+        <w:rPr>
+          <w:highlight w:val="yellow"/>
+        </w:rPr>
+        <w:t>đủ</w:t>
+      </w:r>
+      <w:proofErr w:type="spellEnd"/>
+      <w:r>
+        <w:rPr>
+          <w:highlight w:val="yellow"/>
+        </w:rPr>
+        <w:t xml:space="preserve"> </w:t>
+      </w:r>
+      <w:proofErr w:type="spellStart"/>
+      <w:r>
+        <w:rPr>
+          <w:highlight w:val="yellow"/>
+        </w:rPr>
+        <w:t>các</w:t>
+      </w:r>
+      <w:proofErr w:type="spellEnd"/>
+      <w:r>
+        <w:rPr>
+          <w:highlight w:val="yellow"/>
+        </w:rPr>
+        <w:t xml:space="preserve"> </w:t>
+      </w:r>
+      <w:proofErr w:type="spellStart"/>
+      <w:r>
+        <w:rPr>
+          <w:highlight w:val="yellow"/>
+        </w:rPr>
+        <w:t>trường</w:t>
+      </w:r>
+      <w:proofErr w:type="spellEnd"/>
+      <w:r>
+        <w:rPr>
+          <w:highlight w:val="yellow"/>
+        </w:rPr>
+        <w:t>)</w:t>
+      </w:r>
+    </w:p>
+    <w:p>
+      <w:pPr>
+        <w:pStyle w:val="NoSpacing"/>
+      </w:pPr>
+    </w:p>
+    <w:p>
+      <w:pPr>
+        <w:pStyle w:val="NoSpacing"/>
+      </w:pPr>
+    </w:p>
+    <w:p>
+      <w:pPr>
+        <w:pStyle w:val="NoSpacing"/>
+      </w:pPr>
+    </w:p>
+    <w:p>
+      <w:pPr>
+        <w:pStyle w:val="NoSpacing"/>
+      </w:pPr>
+    </w:p>
+    <w:p>
+      <w:pPr>
+        <w:pStyle w:val="NoSpacing"/>
+      </w:pPr>
+    </w:p>
+    <w:p>
+      <w:pPr>
+        <w:pStyle w:val="Heading2"/>
+      </w:pPr>
+      <w:r>
+        <w:lastRenderedPageBreak/>
+        <w:t xml:space="preserve">30. </w:t>
+      </w:r>
+      <w:proofErr w:type="spellStart"/>
+      <w:r>
+        <w:t>Tại</w:t>
+      </w:r>
+      <w:proofErr w:type="spellEnd"/>
+      <w:r>
+        <w:t xml:space="preserve"> </w:t>
+      </w:r>
+      <w:proofErr w:type="spellStart"/>
+      <w:r>
+        <w:t>sao</w:t>
+      </w:r>
+      <w:proofErr w:type="spellEnd"/>
+      <w:r>
+        <w:t xml:space="preserve"> </w:t>
+      </w:r>
+      <w:proofErr w:type="spellStart"/>
+      <w:r>
+        <w:t>nên</w:t>
+      </w:r>
+      <w:proofErr w:type="spellEnd"/>
+      <w:r>
+        <w:t xml:space="preserve"> </w:t>
+      </w:r>
+      <w:proofErr w:type="spellStart"/>
+      <w:r>
+        <w:t>dùng</w:t>
+      </w:r>
+      <w:proofErr w:type="spellEnd"/>
+      <w:r>
+        <w:t xml:space="preserve"> plugin Maven </w:t>
+      </w:r>
+      <w:proofErr w:type="spellStart"/>
+      <w:r>
+        <w:t>trong</w:t>
+      </w:r>
+      <w:proofErr w:type="spellEnd"/>
+      <w:r>
+        <w:t xml:space="preserve">  Spring boot </w:t>
+      </w:r>
+      <w:proofErr w:type="spellStart"/>
+      <w:r>
+        <w:t>nó</w:t>
+      </w:r>
+      <w:proofErr w:type="spellEnd"/>
+      <w:r>
+        <w:t xml:space="preserve"> </w:t>
+      </w:r>
+      <w:proofErr w:type="spellStart"/>
+      <w:r>
+        <w:t>có</w:t>
+      </w:r>
+      <w:proofErr w:type="spellEnd"/>
+      <w:r>
+        <w:t xml:space="preserve"> </w:t>
+      </w:r>
+      <w:proofErr w:type="spellStart"/>
+      <w:r>
+        <w:t>tác</w:t>
+      </w:r>
+      <w:proofErr w:type="spellEnd"/>
+      <w:r>
+        <w:t xml:space="preserve"> </w:t>
+      </w:r>
+      <w:proofErr w:type="spellStart"/>
+      <w:r>
+        <w:t>dụng</w:t>
+      </w:r>
+      <w:proofErr w:type="spellEnd"/>
+      <w:r>
+        <w:t xml:space="preserve"> </w:t>
+      </w:r>
+      <w:proofErr w:type="spellStart"/>
+      <w:r>
+        <w:t>gì</w:t>
+      </w:r>
+      <w:proofErr w:type="spellEnd"/>
+      <w:r>
+        <w:t>?</w:t>
+      </w:r>
+    </w:p>
+    <w:p>
+      <w:pPr>
+        <w:pStyle w:val="NoSpacing"/>
+      </w:pPr>
+    </w:p>
+    <w:p>
+      <w:r>
+        <w:t>Spring Boot Maven Plugin =&gt;</w:t>
+      </w:r>
+    </w:p>
+    <w:p>
+      <w:pPr>
+        <w:pStyle w:val="NoSpacing"/>
+      </w:pPr>
+      <w:hyperlink r:id="rId49" w:history="1">
+        <w:r>
+          <w:rPr>
+            <w:rStyle w:val="Hyperlink"/>
+          </w:rPr>
+          <w:t>https://docs.spring.io/spring-boot/docs/2.2.1.RELEASE/maven-plugin/usage.html</w:t>
+        </w:r>
+      </w:hyperlink>
+    </w:p>
+    <w:p>
+      <w:pPr>
+        <w:pStyle w:val="NoSpacing"/>
+      </w:pPr>
+    </w:p>
+    <w:p>
+      <w:pPr>
+        <w:pStyle w:val="NoSpacing"/>
+      </w:pPr>
+      <w:proofErr w:type="spellStart"/>
+      <w:r>
+        <w:t>Sự</w:t>
+      </w:r>
+      <w:proofErr w:type="spellEnd"/>
+      <w:r>
+        <w:t xml:space="preserve"> </w:t>
+      </w:r>
+      <w:proofErr w:type="spellStart"/>
+      <w:r>
+        <w:t>khác</w:t>
+      </w:r>
+      <w:proofErr w:type="spellEnd"/>
+      <w:r>
+        <w:t xml:space="preserve"> </w:t>
+      </w:r>
+      <w:proofErr w:type="spellStart"/>
+      <w:r>
+        <w:t>nhau</w:t>
+      </w:r>
+      <w:proofErr w:type="spellEnd"/>
+      <w:r>
+        <w:t xml:space="preserve"> </w:t>
+      </w:r>
+      <w:proofErr w:type="spellStart"/>
+      <w:r>
+        <w:t>nếu</w:t>
+      </w:r>
+      <w:proofErr w:type="spellEnd"/>
+      <w:r>
+        <w:t xml:space="preserve"> package </w:t>
+      </w:r>
+      <w:proofErr w:type="spellStart"/>
+      <w:r>
+        <w:t>và</w:t>
+      </w:r>
+      <w:proofErr w:type="spellEnd"/>
+      <w:r>
+        <w:t xml:space="preserve"> repackage ( </w:t>
+      </w:r>
+      <w:proofErr w:type="spellStart"/>
+      <w:r>
+        <w:t>cái</w:t>
+      </w:r>
+      <w:proofErr w:type="spellEnd"/>
+      <w:r>
+        <w:t xml:space="preserve"> </w:t>
+      </w:r>
+      <w:proofErr w:type="spellStart"/>
+      <w:r>
+        <w:t>này</w:t>
+      </w:r>
+      <w:proofErr w:type="spellEnd"/>
+      <w:r>
+        <w:t xml:space="preserve"> </w:t>
+      </w:r>
+      <w:proofErr w:type="spellStart"/>
+      <w:r>
+        <w:t>chỉ</w:t>
+      </w:r>
+      <w:proofErr w:type="spellEnd"/>
+      <w:r>
+        <w:t xml:space="preserve"> </w:t>
+      </w:r>
+      <w:proofErr w:type="spellStart"/>
+      <w:r>
+        <w:t>có</w:t>
+      </w:r>
+      <w:proofErr w:type="spellEnd"/>
+      <w:r>
+        <w:t xml:space="preserve"> </w:t>
+      </w:r>
+      <w:proofErr w:type="spellStart"/>
+      <w:r>
+        <w:t>nếu</w:t>
+      </w:r>
+      <w:proofErr w:type="spellEnd"/>
+      <w:r>
+        <w:t xml:space="preserve"> </w:t>
+      </w:r>
+      <w:proofErr w:type="spellStart"/>
+      <w:r>
+        <w:t>sử</w:t>
+      </w:r>
+      <w:proofErr w:type="spellEnd"/>
+      <w:r>
+        <w:t xml:space="preserve"> dung maven plugin)</w:t>
+      </w:r>
+    </w:p>
+    <w:p>
+      <w:pPr>
+        <w:pStyle w:val="NoSpacing"/>
+        <w:numPr>
+          <w:ilvl w:val="0"/>
+          <w:numId w:val="9"/>
+        </w:numPr>
+      </w:pPr>
+      <w:hyperlink r:id="rId50" w:history="1">
+        <w:r>
+          <w:rPr>
+            <w:rStyle w:val="Hyperlink"/>
+          </w:rPr>
+          <w:t>https://stackoverflow.com/questions/42921490/difference-between-spring-bootrepackage-and-mvn-package</w:t>
+        </w:r>
+      </w:hyperlink>
+    </w:p>
+    <w:p>
+      <w:pPr>
+        <w:pStyle w:val="NoSpacing"/>
+        <w:ind w:left="720"/>
+      </w:pPr>
+      <w:proofErr w:type="spellStart"/>
+      <w:r>
+        <w:t>Tóm</w:t>
+      </w:r>
+      <w:proofErr w:type="spellEnd"/>
+      <w:r>
+        <w:t xml:space="preserve"> </w:t>
+      </w:r>
+      <w:proofErr w:type="spellStart"/>
+      <w:r>
+        <w:t>lại</w:t>
+      </w:r>
+      <w:proofErr w:type="spellEnd"/>
+      <w:r>
+        <w:t xml:space="preserve"> </w:t>
+      </w:r>
+      <w:proofErr w:type="spellStart"/>
+      <w:r>
+        <w:t>theo</w:t>
+      </w:r>
+      <w:proofErr w:type="spellEnd"/>
+      <w:r>
+        <w:t xml:space="preserve"> ý </w:t>
+      </w:r>
+      <w:proofErr w:type="spellStart"/>
+      <w:r>
+        <w:t>đọc</w:t>
+      </w:r>
+      <w:proofErr w:type="spellEnd"/>
+      <w:r>
+        <w:t xml:space="preserve"> </w:t>
+      </w:r>
+      <w:proofErr w:type="spellStart"/>
+      <w:r>
+        <w:t>đc</w:t>
+      </w:r>
+      <w:proofErr w:type="spellEnd"/>
+      <w:r>
+        <w:t xml:space="preserve"> </w:t>
+      </w:r>
+      <w:proofErr w:type="spellStart"/>
+      <w:r>
+        <w:t>từ</w:t>
+      </w:r>
+      <w:proofErr w:type="spellEnd"/>
+      <w:r>
+        <w:t xml:space="preserve"> </w:t>
+      </w:r>
+      <w:proofErr w:type="spellStart"/>
+      <w:r>
+        <w:t>đây</w:t>
+      </w:r>
+      <w:proofErr w:type="spellEnd"/>
+      <w:r>
+        <w:t xml:space="preserve"> </w:t>
+      </w:r>
+      <w:proofErr w:type="spellStart"/>
+      <w:r>
+        <w:t>là</w:t>
+      </w:r>
+      <w:proofErr w:type="spellEnd"/>
+      <w:r>
+        <w:t xml:space="preserve"> :</w:t>
+      </w:r>
+    </w:p>
+    <w:p>
+      <w:pPr>
+        <w:pStyle w:val="NoSpacing"/>
+        <w:numPr>
+          <w:ilvl w:val="0"/>
+          <w:numId w:val="8"/>
+        </w:numPr>
+      </w:pPr>
+      <w:r>
+        <w:t xml:space="preserve">Package </w:t>
+      </w:r>
+      <w:proofErr w:type="spellStart"/>
+      <w:r>
+        <w:t>nó</w:t>
+      </w:r>
+      <w:proofErr w:type="spellEnd"/>
+      <w:r>
+        <w:t xml:space="preserve"> </w:t>
+      </w:r>
+      <w:proofErr w:type="spellStart"/>
+      <w:r>
+        <w:t>chỉ</w:t>
+      </w:r>
+      <w:proofErr w:type="spellEnd"/>
+      <w:r>
+        <w:t xml:space="preserve"> </w:t>
+      </w:r>
+      <w:proofErr w:type="spellStart"/>
+      <w:r>
+        <w:t>đóng</w:t>
+      </w:r>
+      <w:proofErr w:type="spellEnd"/>
+      <w:r>
+        <w:t xml:space="preserve"> </w:t>
+      </w:r>
+      <w:proofErr w:type="spellStart"/>
+      <w:r>
+        <w:t>gói</w:t>
+      </w:r>
+      <w:proofErr w:type="spellEnd"/>
+      <w:r>
+        <w:t xml:space="preserve"> </w:t>
+      </w:r>
+      <w:proofErr w:type="spellStart"/>
+      <w:r>
+        <w:t>các</w:t>
+      </w:r>
+      <w:proofErr w:type="spellEnd"/>
+      <w:r>
+        <w:t xml:space="preserve"> </w:t>
+      </w:r>
+      <w:proofErr w:type="spellStart"/>
+      <w:r>
+        <w:t>modul</w:t>
+      </w:r>
+      <w:proofErr w:type="spellEnd"/>
+      <w:r>
+        <w:t xml:space="preserve"> + source code </w:t>
+      </w:r>
+      <w:proofErr w:type="spellStart"/>
+      <w:r>
+        <w:t>chứ</w:t>
+      </w:r>
+      <w:proofErr w:type="spellEnd"/>
+      <w:r>
+        <w:t xml:space="preserve"> ko </w:t>
+      </w:r>
+      <w:proofErr w:type="spellStart"/>
+      <w:r>
+        <w:t>đóng</w:t>
+      </w:r>
+      <w:proofErr w:type="spellEnd"/>
+      <w:r>
+        <w:t xml:space="preserve"> </w:t>
+      </w:r>
+      <w:proofErr w:type="spellStart"/>
+      <w:r>
+        <w:t>gói</w:t>
+      </w:r>
+      <w:proofErr w:type="spellEnd"/>
+      <w:r>
+        <w:t xml:space="preserve"> </w:t>
+      </w:r>
+      <w:proofErr w:type="spellStart"/>
+      <w:r>
+        <w:t>thư</w:t>
+      </w:r>
+      <w:proofErr w:type="spellEnd"/>
+      <w:r>
+        <w:t xml:space="preserve"> </w:t>
+      </w:r>
+      <w:proofErr w:type="spellStart"/>
+      <w:r>
+        <w:t>viện</w:t>
+      </w:r>
+      <w:proofErr w:type="spellEnd"/>
+      <w:r>
+        <w:t xml:space="preserve"> </w:t>
+      </w:r>
+      <w:proofErr w:type="spellStart"/>
+      <w:r>
+        <w:t>liên</w:t>
+      </w:r>
+      <w:proofErr w:type="spellEnd"/>
+      <w:r>
+        <w:t xml:space="preserve"> </w:t>
+      </w:r>
+      <w:proofErr w:type="spellStart"/>
+      <w:r>
+        <w:t>quan</w:t>
+      </w:r>
+      <w:proofErr w:type="spellEnd"/>
+    </w:p>
+    <w:p>
+      <w:pPr>
+        <w:pStyle w:val="NoSpacing"/>
+        <w:ind w:left="720"/>
+      </w:pPr>
+      <w:r>
+        <w:t xml:space="preserve"> </w:t>
+      </w:r>
+      <w:r>
+        <w:tab/>
+      </w:r>
+      <w:proofErr w:type="spellStart"/>
+      <w:r>
+        <w:t>Tuy</w:t>
+      </w:r>
+      <w:proofErr w:type="spellEnd"/>
+      <w:r>
+        <w:t xml:space="preserve"> </w:t>
+      </w:r>
+      <w:proofErr w:type="spellStart"/>
+      <w:r>
+        <w:t>nhiên</w:t>
+      </w:r>
+      <w:proofErr w:type="spellEnd"/>
+      <w:r>
+        <w:t xml:space="preserve"> </w:t>
+      </w:r>
+      <w:proofErr w:type="spellStart"/>
+      <w:r>
+        <w:t>nếu</w:t>
+      </w:r>
+      <w:proofErr w:type="spellEnd"/>
+      <w:r>
+        <w:t xml:space="preserve"> project </w:t>
+      </w:r>
+      <w:proofErr w:type="spellStart"/>
+      <w:r>
+        <w:t>kế</w:t>
+      </w:r>
+      <w:proofErr w:type="spellEnd"/>
+      <w:r>
+        <w:t xml:space="preserve"> </w:t>
+      </w:r>
+      <w:proofErr w:type="spellStart"/>
+      <w:r>
+        <w:t>thừa</w:t>
+      </w:r>
+      <w:proofErr w:type="spellEnd"/>
+      <w:r>
+        <w:t xml:space="preserve"> </w:t>
+      </w:r>
+      <w:proofErr w:type="spellStart"/>
+      <w:r>
+        <w:t>từ</w:t>
+      </w:r>
+      <w:proofErr w:type="spellEnd"/>
+      <w:r>
+        <w:t xml:space="preserve"> spring-boot-starter </w:t>
+      </w:r>
+    </w:p>
+    <w:p>
+      <w:pPr>
+        <w:pStyle w:val="NoSpacing"/>
+        <w:ind w:left="720"/>
+      </w:pPr>
+      <w:r>
+        <w:t xml:space="preserve">+) </w:t>
+      </w:r>
+      <w:proofErr w:type="spellStart"/>
+      <w:r>
+        <w:t>thì</w:t>
+      </w:r>
+      <w:proofErr w:type="spellEnd"/>
+      <w:r>
+        <w:t xml:space="preserve"> ko </w:t>
+      </w:r>
+      <w:proofErr w:type="spellStart"/>
+      <w:r>
+        <w:t>thêm</w:t>
+      </w:r>
+      <w:proofErr w:type="spellEnd"/>
+      <w:r>
+        <w:t xml:space="preserve"> plugin </w:t>
+      </w:r>
+      <w:proofErr w:type="spellStart"/>
+      <w:r>
+        <w:t>nó</w:t>
+      </w:r>
+      <w:proofErr w:type="spellEnd"/>
+      <w:r>
+        <w:t xml:space="preserve"> </w:t>
+      </w:r>
+      <w:proofErr w:type="spellStart"/>
+      <w:r>
+        <w:t>sẽ</w:t>
+      </w:r>
+      <w:proofErr w:type="spellEnd"/>
+      <w:r>
+        <w:t xml:space="preserve"> </w:t>
+      </w:r>
+      <w:proofErr w:type="spellStart"/>
+      <w:r>
+        <w:t>tự</w:t>
+      </w:r>
+      <w:proofErr w:type="spellEnd"/>
+      <w:r>
+        <w:t xml:space="preserve"> </w:t>
+      </w:r>
+      <w:proofErr w:type="spellStart"/>
+      <w:r>
+        <w:t>tải</w:t>
+      </w:r>
+      <w:proofErr w:type="spellEnd"/>
+      <w:r>
+        <w:t xml:space="preserve"> </w:t>
+      </w:r>
+      <w:proofErr w:type="spellStart"/>
+      <w:r>
+        <w:t>các</w:t>
+      </w:r>
+      <w:proofErr w:type="spellEnd"/>
+      <w:r>
+        <w:t xml:space="preserve"> </w:t>
+      </w:r>
+      <w:proofErr w:type="spellStart"/>
+      <w:r>
+        <w:t>thư</w:t>
+      </w:r>
+      <w:proofErr w:type="spellEnd"/>
+      <w:r>
+        <w:t xml:space="preserve"> </w:t>
+      </w:r>
+      <w:proofErr w:type="spellStart"/>
+      <w:r>
+        <w:t>viện</w:t>
+      </w:r>
+      <w:proofErr w:type="spellEnd"/>
+      <w:r>
+        <w:t xml:space="preserve"> </w:t>
+      </w:r>
+      <w:proofErr w:type="spellStart"/>
+      <w:r>
+        <w:t>liên</w:t>
+      </w:r>
+      <w:proofErr w:type="spellEnd"/>
+      <w:r>
+        <w:t xml:space="preserve"> </w:t>
+      </w:r>
+      <w:proofErr w:type="spellStart"/>
+      <w:r>
+        <w:t>quan</w:t>
+      </w:r>
+      <w:proofErr w:type="spellEnd"/>
+    </w:p>
+    <w:p>
+      <w:pPr>
+        <w:pStyle w:val="NoSpacing"/>
+        <w:ind w:left="720"/>
+      </w:pPr>
+      <w:r>
+        <w:t xml:space="preserve">+) </w:t>
+      </w:r>
+      <w:proofErr w:type="spellStart"/>
+      <w:r>
+        <w:t>nên</w:t>
+      </w:r>
+      <w:proofErr w:type="spellEnd"/>
+      <w:r>
+        <w:t xml:space="preserve"> </w:t>
+      </w:r>
+      <w:proofErr w:type="spellStart"/>
+      <w:r>
+        <w:t>thêm</w:t>
+      </w:r>
+      <w:proofErr w:type="spellEnd"/>
+      <w:r>
+        <w:t xml:space="preserve"> plugin </w:t>
+      </w:r>
+      <w:proofErr w:type="spellStart"/>
+      <w:r>
+        <w:t>nhé</w:t>
+      </w:r>
+      <w:proofErr w:type="spellEnd"/>
+      <w:r>
+        <w:t xml:space="preserve"> </w:t>
+      </w:r>
+    </w:p>
+    <w:p>
+      <w:pPr>
+        <w:pStyle w:val="NoSpacing"/>
+        <w:ind w:left="720"/>
+      </w:pPr>
+    </w:p>
+    <w:p>
+      <w:pPr>
+        <w:pStyle w:val="NoSpacing"/>
+        <w:numPr>
+          <w:ilvl w:val="0"/>
+          <w:numId w:val="8"/>
+        </w:numPr>
+      </w:pPr>
+      <w:r>
+        <w:t>Re</w:t>
+      </w:r>
+      <w:r>
+        <w:t>pa</w:t>
+      </w:r>
+      <w:r>
+        <w:t xml:space="preserve">ckage </w:t>
+      </w:r>
+      <w:proofErr w:type="spellStart"/>
+      <w:r>
+        <w:t>nó</w:t>
+      </w:r>
+      <w:proofErr w:type="spellEnd"/>
+      <w:r>
+        <w:t xml:space="preserve"> </w:t>
+      </w:r>
+      <w:proofErr w:type="spellStart"/>
+      <w:r>
+        <w:t>sẽ</w:t>
+      </w:r>
+      <w:proofErr w:type="spellEnd"/>
+      <w:r>
+        <w:t xml:space="preserve"> package </w:t>
+      </w:r>
+      <w:proofErr w:type="spellStart"/>
+      <w:r>
+        <w:t>các</w:t>
+      </w:r>
+      <w:proofErr w:type="spellEnd"/>
+      <w:r>
+        <w:t xml:space="preserve"> </w:t>
+      </w:r>
+      <w:proofErr w:type="spellStart"/>
+      <w:r>
+        <w:t>thư</w:t>
+      </w:r>
+      <w:proofErr w:type="spellEnd"/>
+      <w:r>
+        <w:t xml:space="preserve"> </w:t>
+      </w:r>
+      <w:proofErr w:type="spellStart"/>
+      <w:r>
+        <w:t>viện</w:t>
+      </w:r>
+      <w:proofErr w:type="spellEnd"/>
+      <w:r>
+        <w:t xml:space="preserve"> </w:t>
+      </w:r>
+      <w:proofErr w:type="spellStart"/>
+      <w:r>
+        <w:t>ngoài</w:t>
+      </w:r>
+      <w:proofErr w:type="spellEnd"/>
+      <w:r>
+        <w:t xml:space="preserve"> </w:t>
+      </w:r>
+      <w:proofErr w:type="spellStart"/>
+      <w:r>
+        <w:t>vào</w:t>
+      </w:r>
+      <w:proofErr w:type="spellEnd"/>
+      <w:r>
+        <w:t xml:space="preserve"> </w:t>
+      </w:r>
+      <w:proofErr w:type="spellStart"/>
+      <w:r>
+        <w:t>cả</w:t>
+      </w:r>
+      <w:proofErr w:type="spellEnd"/>
+      <w:r>
+        <w:t xml:space="preserve"> file jar </w:t>
+      </w:r>
+      <w:proofErr w:type="spellStart"/>
+      <w:r>
+        <w:t>đóng</w:t>
+      </w:r>
+      <w:proofErr w:type="spellEnd"/>
+      <w:r>
+        <w:t xml:space="preserve"> </w:t>
+      </w:r>
+      <w:proofErr w:type="spellStart"/>
+      <w:r>
+        <w:t>gói</w:t>
+      </w:r>
+      <w:proofErr w:type="spellEnd"/>
+      <w:r>
+        <w:t xml:space="preserve"> </w:t>
+      </w:r>
+      <w:proofErr w:type="spellStart"/>
+      <w:r>
+        <w:t>giúp</w:t>
+      </w:r>
+      <w:proofErr w:type="spellEnd"/>
+      <w:r>
+        <w:t xml:space="preserve"> </w:t>
+      </w:r>
+      <w:proofErr w:type="spellStart"/>
+      <w:r>
+        <w:t>triển</w:t>
+      </w:r>
+      <w:proofErr w:type="spellEnd"/>
+      <w:r>
+        <w:t xml:space="preserve"> </w:t>
+      </w:r>
+      <w:proofErr w:type="spellStart"/>
+      <w:r>
+        <w:t>khai</w:t>
+      </w:r>
+      <w:proofErr w:type="spellEnd"/>
+      <w:r>
+        <w:t xml:space="preserve"> deployment </w:t>
+      </w:r>
+      <w:r>
+        <w:sym w:font="Wingdings" w:char="F0E8"/>
+      </w:r>
+    </w:p>
+    <w:p>
+      <w:pPr>
+        <w:pStyle w:val="Heading2"/>
+      </w:pPr>
+      <w:r>
+        <w:t xml:space="preserve">31 </w:t>
+      </w:r>
+      <w:r>
+        <w:t xml:space="preserve">Custom </w:t>
+      </w:r>
+      <w:proofErr w:type="spellStart"/>
+      <w:r>
+        <w:t>jpa</w:t>
+      </w:r>
+      <w:proofErr w:type="spellEnd"/>
+      <w:r>
+        <w:t xml:space="preserve"> Repository </w:t>
+      </w:r>
+    </w:p>
+    <w:p>
+      <w:hyperlink r:id="rId51" w:history="1">
+        <w:r>
+          <w:rPr>
+            <w:rStyle w:val="Hyperlink"/>
+          </w:rPr>
+          <w:t>https://www.javatpoint.com/spring-tutorial-inheriting-bean-in-spring</w:t>
+        </w:r>
+      </w:hyperlink>
+    </w:p>
+    <w:p>
+      <w:pPr>
+        <w:pStyle w:val="ListParagraph"/>
+        <w:numPr>
+          <w:ilvl w:val="0"/>
+          <w:numId w:val="9"/>
+        </w:numPr>
+      </w:pPr>
+      <w:r>
+        <w:t xml:space="preserve">Custom </w:t>
+      </w:r>
+      <w:proofErr w:type="spellStart"/>
+      <w:r>
+        <w:t>jpa</w:t>
+      </w:r>
+      <w:proofErr w:type="spellEnd"/>
+      <w:r>
+        <w:t xml:space="preserve"> repository</w:t>
+      </w:r>
+    </w:p>
+    <w:p>
+      <w:pPr>
+        <w:pStyle w:val="ListParagraph"/>
+        <w:numPr>
+          <w:ilvl w:val="0"/>
+          <w:numId w:val="9"/>
+        </w:numPr>
+      </w:pPr>
+      <w:hyperlink r:id="rId52" w:history="1">
+        <w:r>
+          <w:rPr>
+            <w:rStyle w:val="Hyperlink"/>
+          </w:rPr>
+          <w:t>https://stackoverflow.com/questions/11880924/how-to-add-custom-method-to-spring-data-jpa</w:t>
+        </w:r>
+      </w:hyperlink>
+    </w:p>
+    <w:p>
+      <w:pPr>
+        <w:pStyle w:val="ListParagraph"/>
+      </w:pPr>
+    </w:p>
+    <w:p>
+      <w:pPr>
+        <w:pStyle w:val="ListParagraph"/>
+      </w:pPr>
+      <w:r>
+        <w:t>**</w:t>
+      </w:r>
+      <w:hyperlink r:id="rId53" w:history="1">
+        <w:r>
+          <w:rPr>
+            <w:rStyle w:val="Hyperlink"/>
+          </w:rPr>
+          <w:t>https://dev.to/brunodrugowick/four-steps-to-extend-a-spring-data-jpa-repository-with-your-own-code-53b0</w:t>
+        </w:r>
+      </w:hyperlink>
+    </w:p>
+    <w:p>
+      <w:pPr>
+        <w:pStyle w:val="ListParagraph"/>
+      </w:pPr>
+    </w:p>
+    <w:p>
+      <w:pPr>
+        <w:pStyle w:val="NoSpacing"/>
+        <w:ind w:left="720"/>
+      </w:pPr>
+    </w:p>
     <w:sectPr>
       <w:pgSz w:w="12240" w:h="15840"/>
       <w:pgMar w:top="1440" w:right="1440" w:bottom="1440" w:left="1440" w:header="720" w:footer="720" w:gutter="0"/>
@@ -13985,6 +14904,119 @@
     </w:lvl>
   </w:abstractNum>
   <w:abstractNum w:abstractNumId="1" w15:restartNumberingAfterBreak="0">
+    <w:nsid w:val="087A717B"/>
+    <w:multiLevelType w:val="hybridMultilevel"/>
+    <w:tmpl w:val="99106212"/>
+    <w:lvl w:ilvl="0" w:tplc="58B240B4">
+      <w:start w:val="2"/>
+      <w:numFmt w:val="bullet"/>
+      <w:lvlText w:val=""/>
+      <w:lvlJc w:val="left"/>
+      <w:pPr>
+        <w:ind w:left="720" w:hanging="360"/>
+      </w:pPr>
+      <w:rPr>
+        <w:rFonts w:ascii="Wingdings" w:eastAsiaTheme="minorHAnsi" w:hAnsi="Wingdings" w:cstheme="minorBidi" w:hint="default"/>
+      </w:rPr>
+    </w:lvl>
+    <w:lvl w:ilvl="1" w:tplc="04090003" w:tentative="1">
+      <w:start w:val="1"/>
+      <w:numFmt w:val="bullet"/>
+      <w:lvlText w:val="o"/>
+      <w:lvlJc w:val="left"/>
+      <w:pPr>
+        <w:ind w:left="1440" w:hanging="360"/>
+      </w:pPr>
+      <w:rPr>
+        <w:rFonts w:ascii="Courier New" w:hAnsi="Courier New" w:cs="Courier New" w:hint="default"/>
+      </w:rPr>
+    </w:lvl>
+    <w:lvl w:ilvl="2" w:tplc="04090005" w:tentative="1">
+      <w:start w:val="1"/>
+      <w:numFmt w:val="bullet"/>
+      <w:lvlText w:val=""/>
+      <w:lvlJc w:val="left"/>
+      <w:pPr>
+        <w:ind w:left="2160" w:hanging="360"/>
+      </w:pPr>
+      <w:rPr>
+        <w:rFonts w:ascii="Wingdings" w:hAnsi="Wingdings" w:hint="default"/>
+      </w:rPr>
+    </w:lvl>
+    <w:lvl w:ilvl="3" w:tplc="04090001" w:tentative="1">
+      <w:start w:val="1"/>
+      <w:numFmt w:val="bullet"/>
+      <w:lvlText w:val=""/>
+      <w:lvlJc w:val="left"/>
+      <w:pPr>
+        <w:ind w:left="2880" w:hanging="360"/>
+      </w:pPr>
+      <w:rPr>
+        <w:rFonts w:ascii="Symbol" w:hAnsi="Symbol" w:hint="default"/>
+      </w:rPr>
+    </w:lvl>
+    <w:lvl w:ilvl="4" w:tplc="04090003" w:tentative="1">
+      <w:start w:val="1"/>
+      <w:numFmt w:val="bullet"/>
+      <w:lvlText w:val="o"/>
+      <w:lvlJc w:val="left"/>
+      <w:pPr>
+        <w:ind w:left="3600" w:hanging="360"/>
+      </w:pPr>
+      <w:rPr>
+        <w:rFonts w:ascii="Courier New" w:hAnsi="Courier New" w:cs="Courier New" w:hint="default"/>
+      </w:rPr>
+    </w:lvl>
+    <w:lvl w:ilvl="5" w:tplc="04090005" w:tentative="1">
+      <w:start w:val="1"/>
+      <w:numFmt w:val="bullet"/>
+      <w:lvlText w:val=""/>
+      <w:lvlJc w:val="left"/>
+      <w:pPr>
+        <w:ind w:left="4320" w:hanging="360"/>
+      </w:pPr>
+      <w:rPr>
+        <w:rFonts w:ascii="Wingdings" w:hAnsi="Wingdings" w:hint="default"/>
+      </w:rPr>
+    </w:lvl>
+    <w:lvl w:ilvl="6" w:tplc="04090001" w:tentative="1">
+      <w:start w:val="1"/>
+      <w:numFmt w:val="bullet"/>
+      <w:lvlText w:val=""/>
+      <w:lvlJc w:val="left"/>
+      <w:pPr>
+        <w:ind w:left="5040" w:hanging="360"/>
+      </w:pPr>
+      <w:rPr>
+        <w:rFonts w:ascii="Symbol" w:hAnsi="Symbol" w:hint="default"/>
+      </w:rPr>
+    </w:lvl>
+    <w:lvl w:ilvl="7" w:tplc="04090003" w:tentative="1">
+      <w:start w:val="1"/>
+      <w:numFmt w:val="bullet"/>
+      <w:lvlText w:val="o"/>
+      <w:lvlJc w:val="left"/>
+      <w:pPr>
+        <w:ind w:left="5760" w:hanging="360"/>
+      </w:pPr>
+      <w:rPr>
+        <w:rFonts w:ascii="Courier New" w:hAnsi="Courier New" w:cs="Courier New" w:hint="default"/>
+      </w:rPr>
+    </w:lvl>
+    <w:lvl w:ilvl="8" w:tplc="04090005" w:tentative="1">
+      <w:start w:val="1"/>
+      <w:numFmt w:val="bullet"/>
+      <w:lvlText w:val=""/>
+      <w:lvlJc w:val="left"/>
+      <w:pPr>
+        <w:ind w:left="6480" w:hanging="360"/>
+      </w:pPr>
+      <w:rPr>
+        <w:rFonts w:ascii="Wingdings" w:hAnsi="Wingdings" w:hint="default"/>
+      </w:rPr>
+    </w:lvl>
+  </w:abstractNum>
+  <w:abstractNum w:abstractNumId="2" w15:restartNumberingAfterBreak="0">
     <w:nsid w:val="093C621D"/>
     <w:multiLevelType w:val="hybridMultilevel"/>
     <w:tmpl w:val="82C8A5E8"/>
@@ -14070,7 +15102,7 @@
       </w:pPr>
     </w:lvl>
   </w:abstractNum>
-  <w:abstractNum w:abstractNumId="2" w15:restartNumberingAfterBreak="0">
+  <w:abstractNum w:abstractNumId="3" w15:restartNumberingAfterBreak="0">
     <w:nsid w:val="2BC73937"/>
     <w:multiLevelType w:val="hybridMultilevel"/>
     <w:tmpl w:val="F1608026"/>
@@ -14183,7 +15215,7 @@
       </w:rPr>
     </w:lvl>
   </w:abstractNum>
-  <w:abstractNum w:abstractNumId="3" w15:restartNumberingAfterBreak="0">
+  <w:abstractNum w:abstractNumId="4" w15:restartNumberingAfterBreak="0">
     <w:nsid w:val="2CDC1D8C"/>
     <w:multiLevelType w:val="multilevel"/>
     <w:tmpl w:val="5C38227C"/>
@@ -14332,7 +15364,7 @@
       </w:rPr>
     </w:lvl>
   </w:abstractNum>
-  <w:abstractNum w:abstractNumId="4" w15:restartNumberingAfterBreak="0">
+  <w:abstractNum w:abstractNumId="5" w15:restartNumberingAfterBreak="0">
     <w:nsid w:val="3D7575BE"/>
     <w:multiLevelType w:val="hybridMultilevel"/>
     <w:tmpl w:val="7DF6DE2C"/>
@@ -14445,7 +15477,7 @@
       </w:rPr>
     </w:lvl>
   </w:abstractNum>
-  <w:abstractNum w:abstractNumId="5" w15:restartNumberingAfterBreak="0">
+  <w:abstractNum w:abstractNumId="6" w15:restartNumberingAfterBreak="0">
     <w:nsid w:val="40ED0051"/>
     <w:multiLevelType w:val="multilevel"/>
     <w:tmpl w:val="B35C638E"/>
@@ -14594,7 +15626,7 @@
       </w:rPr>
     </w:lvl>
   </w:abstractNum>
-  <w:abstractNum w:abstractNumId="6" w15:restartNumberingAfterBreak="0">
+  <w:abstractNum w:abstractNumId="7" w15:restartNumberingAfterBreak="0">
     <w:nsid w:val="51B42935"/>
     <w:multiLevelType w:val="hybridMultilevel"/>
     <w:tmpl w:val="00ECDAB0"/>
@@ -14707,7 +15739,7 @@
       </w:rPr>
     </w:lvl>
   </w:abstractNum>
-  <w:abstractNum w:abstractNumId="7" w15:restartNumberingAfterBreak="0">
+  <w:abstractNum w:abstractNumId="8" w15:restartNumberingAfterBreak="0">
     <w:nsid w:val="55363B67"/>
     <w:multiLevelType w:val="multilevel"/>
     <w:tmpl w:val="F86E3FE6"/>
@@ -14850,28 +15882,31 @@
     </w:lvl>
   </w:abstractNum>
   <w:num w:numId="1" w16cid:durableId="159663379">
-    <w:abstractNumId w:val="1"/>
+    <w:abstractNumId w:val="2"/>
   </w:num>
   <w:num w:numId="2" w16cid:durableId="1417479914">
-    <w:abstractNumId w:val="2"/>
+    <w:abstractNumId w:val="3"/>
   </w:num>
   <w:num w:numId="3" w16cid:durableId="669067402">
+    <w:abstractNumId w:val="5"/>
+  </w:num>
+  <w:num w:numId="4" w16cid:durableId="334260878">
+    <w:abstractNumId w:val="7"/>
+  </w:num>
+  <w:num w:numId="5" w16cid:durableId="19086339">
     <w:abstractNumId w:val="4"/>
   </w:num>
-  <w:num w:numId="4" w16cid:durableId="334260878">
+  <w:num w:numId="6" w16cid:durableId="764964029">
     <w:abstractNumId w:val="6"/>
   </w:num>
-  <w:num w:numId="5" w16cid:durableId="19086339">
-    <w:abstractNumId w:val="3"/>
-  </w:num>
-  <w:num w:numId="6" w16cid:durableId="764964029">
-    <w:abstractNumId w:val="5"/>
-  </w:num>
   <w:num w:numId="7" w16cid:durableId="1476876383">
-    <w:abstractNumId w:val="7"/>
+    <w:abstractNumId w:val="8"/>
   </w:num>
   <w:num w:numId="8" w16cid:durableId="1329484137">
     <w:abstractNumId w:val="0"/>
+  </w:num>
+  <w:num w:numId="9" w16cid:durableId="577985122">
+    <w:abstractNumId w:val="1"/>
   </w:num>
 </w:numbering>
 </file>

</xml_diff>

<commit_message>
com in home 1/5/2023
</commit_message>
<xml_diff>
--- a/Các link java cần học.docx
+++ b/Các link java cần học.docx
@@ -2502,8 +2502,6 @@
       <w:r>
         <w:t xml:space="preserve">* </w:t>
       </w:r>
-      <w:bookmarkStart w:id="0" w:name="_GoBack"/>
-      <w:bookmarkEnd w:id="0"/>
       <w:r>
         <w:t>28 Để set Ngày giờ trong java cùng giờ với DB ( CSDL)</w:t>
       </w:r>
@@ -2581,51 +2579,33 @@
         <w:rPr>
           <w:sz w:val="24"/>
         </w:rPr>
-        <w:t xml:space="preserve">+ </w:t>
-      </w:r>
-      <w:r>
+        <w:t>+ zeroDateTimeBehavior=convertToNull</w:t>
+      </w:r>
+    </w:p>
+    <w:p>
+      <w:pPr>
         <w:rPr>
           <w:sz w:val="24"/>
         </w:rPr>
-        <w:t>zeroDateTimeBehavior=convertToNull</w:t>
-      </w:r>
-    </w:p>
-    <w:p>
-      <w:pPr>
+      </w:pPr>
+      <w:r>
         <w:rPr>
           <w:sz w:val="24"/>
         </w:rPr>
-      </w:pPr>
-      <w:r>
+        <w:t>+ useUnicode=true</w:t>
+      </w:r>
+    </w:p>
+    <w:p>
+      <w:pPr>
         <w:rPr>
           <w:sz w:val="24"/>
         </w:rPr>
-        <w:t xml:space="preserve">+ </w:t>
-      </w:r>
+      </w:pPr>
       <w:r>
         <w:rPr>
           <w:sz w:val="24"/>
         </w:rPr>
-        <w:t>useUnicode=true</w:t>
-      </w:r>
-    </w:p>
-    <w:p>
-      <w:pPr>
-        <w:rPr>
-          <w:sz w:val="24"/>
-        </w:rPr>
-      </w:pPr>
-      <w:r>
-        <w:rPr>
-          <w:sz w:val="24"/>
-        </w:rPr>
-        <w:t xml:space="preserve">+ </w:t>
-      </w:r>
-      <w:r>
-        <w:rPr>
-          <w:sz w:val="24"/>
-        </w:rPr>
-        <w:t>characterEncoding=UTF-8</w:t>
+        <w:t>+ characterEncoding=UTF-8</w:t>
       </w:r>
     </w:p>
     <w:p>
@@ -2656,17 +2636,7 @@
           <w:szCs w:val="20"/>
           <w:shd w:val="clear" w:color="auto" w:fill="E3E6E8"/>
         </w:rPr>
-        <w:t>useGmtMillisForDatetimes=true</w:t>
-      </w:r>
-      <w:r>
-        <w:rPr>
-          <w:rFonts w:ascii="Consolas" w:hAnsi="Consolas"/>
-          <w:color w:val="232629"/>
-          <w:sz w:val="20"/>
-          <w:szCs w:val="20"/>
-          <w:shd w:val="clear" w:color="auto" w:fill="E3E6E8"/>
-        </w:rPr>
-        <w:t xml:space="preserve"> ( có thể có @@)</w:t>
+        <w:t>useGmtMillisForDatetimes=true ( có thể có @@)</w:t>
       </w:r>
     </w:p>
     <w:p>
@@ -2681,81 +2651,161 @@
           <w:sz w:val="24"/>
           <w:highlight w:val="yellow"/>
         </w:rPr>
-        <w:t xml:space="preserve">+ </w:t>
-      </w:r>
-      <w:r>
+        <w:t>+ useJDBCCompliantTimezoneShift=true</w:t>
+      </w:r>
+    </w:p>
+    <w:p>
+      <w:pPr>
         <w:rPr>
           <w:sz w:val="24"/>
           <w:highlight w:val="yellow"/>
         </w:rPr>
-        <w:t>useJDBCCompliantTimezoneShift=true</w:t>
-      </w:r>
-    </w:p>
-    <w:p>
-      <w:pPr>
+      </w:pPr>
+      <w:r>
         <w:rPr>
           <w:sz w:val="24"/>
           <w:highlight w:val="yellow"/>
         </w:rPr>
-      </w:pPr>
-      <w:r>
+        <w:t>+ useLegacyDatetimeCode=false</w:t>
+      </w:r>
+    </w:p>
+    <w:p>
+      <w:pPr>
         <w:rPr>
           <w:sz w:val="24"/>
           <w:highlight w:val="yellow"/>
         </w:rPr>
-        <w:t xml:space="preserve">+ </w:t>
-      </w:r>
+      </w:pPr>
       <w:r>
         <w:rPr>
           <w:sz w:val="24"/>
           <w:highlight w:val="yellow"/>
         </w:rPr>
-        <w:t>useLegacyDatetimeCode=false</w:t>
-      </w:r>
-    </w:p>
-    <w:p>
-      <w:pPr>
+        <w:t>+ useTimezone=true</w:t>
+      </w:r>
+    </w:p>
+    <w:p>
+      <w:pPr>
+        <w:rPr>
+          <w:sz w:val="24"/>
+        </w:rPr>
+      </w:pPr>
+      <w:r>
         <w:rPr>
           <w:sz w:val="24"/>
           <w:highlight w:val="yellow"/>
         </w:rPr>
-      </w:pPr>
-      <w:r>
-        <w:rPr>
-          <w:sz w:val="24"/>
+        <w:t>+ serverTimezone=UTC</w:t>
+      </w:r>
+    </w:p>
+    <w:p>
+      <w:pPr>
+        <w:pStyle w:val="Heading2"/>
+      </w:pPr>
+      <w:r>
+        <w:t>29. Lấy thông tin qua 1 fileProperties bất kì</w:t>
+      </w:r>
+    </w:p>
+    <w:p>
+      <w:hyperlink r:id="rId49" w:history="1">
+        <w:r>
+          <w:rPr>
+            <w:rStyle w:val="Hyperlink"/>
+          </w:rPr>
+          <w:t>https://www.digitalocean.com/community/tutorials/spring-propertysource</w:t>
+        </w:r>
+      </w:hyperlink>
+    </w:p>
+    <w:p>
+      <w:r>
+        <w:t xml:space="preserve">Đại khái là có nhiều thông tin cần phải tách riêng ra =&gt; ko phải lúc nào ta cũng muốn ghi vào file </w:t>
+      </w:r>
+      <w:r>
+        <w:rPr>
           <w:highlight w:val="yellow"/>
         </w:rPr>
-        <w:t xml:space="preserve">+ </w:t>
-      </w:r>
-      <w:r>
-        <w:rPr>
-          <w:sz w:val="24"/>
-          <w:highlight w:val="yellow"/>
-        </w:rPr>
-        <w:t>useTimezone=true</w:t>
-      </w:r>
-    </w:p>
-    <w:p>
-      <w:pPr>
-        <w:rPr>
-          <w:sz w:val="24"/>
-        </w:rPr>
-      </w:pPr>
-      <w:r>
-        <w:rPr>
-          <w:sz w:val="24"/>
-          <w:highlight w:val="yellow"/>
-        </w:rPr>
-        <w:t xml:space="preserve">+ </w:t>
-      </w:r>
-      <w:r>
-        <w:rPr>
-          <w:sz w:val="24"/>
-          <w:highlight w:val="yellow"/>
-        </w:rPr>
-        <w:t>serverTimezone=UTC</w:t>
-      </w:r>
-    </w:p>
+        <w:t>application.properties , application.yml</w:t>
+      </w:r>
+      <w:r>
+        <w:t>. Cái này giúp lấy thông tin từ 1 fie bất kì luôn ấy</w:t>
+      </w:r>
+    </w:p>
+    <w:p>
+      <w:pPr>
+        <w:pStyle w:val="Heading2"/>
+      </w:pPr>
+      <w:r>
+        <w:lastRenderedPageBreak/>
+        <w:t>30. Hướng dẫn cấu hình và gửi mail spring</w:t>
+      </w:r>
+    </w:p>
+    <w:p>
+      <w:pPr>
+        <w:pStyle w:val="NoSpacing"/>
+      </w:pPr>
+    </w:p>
+    <w:p>
+      <w:pPr>
+        <w:pStyle w:val="NoSpacing"/>
+      </w:pPr>
+      <w:r>
+        <w:t>boothttps://www.geeksforgeeks.org/spring-boot-sending-email-via-smtp/</w:t>
+      </w:r>
+    </w:p>
+    <w:p>
+      <w:pPr>
+        <w:pStyle w:val="NoSpacing"/>
+      </w:pPr>
+    </w:p>
+    <w:p>
+      <w:pPr>
+        <w:pStyle w:val="Heading2"/>
+      </w:pPr>
+      <w:r>
+        <w:t>31 Thymeleaf</w:t>
+      </w:r>
+    </w:p>
+    <w:p>
+      <w:hyperlink r:id="rId50" w:history="1">
+        <w:r>
+          <w:rPr>
+            <w:rStyle w:val="Hyperlink"/>
+          </w:rPr>
+          <w:t>https://viblo.asia/p/spring-boot-9-giai-thich-cach-thymeleaf-van-hanh-expression-demo-full-gDVK227rKLj</w:t>
+        </w:r>
+      </w:hyperlink>
+    </w:p>
+    <w:p>
+      <w:hyperlink r:id="rId51" w:history="1">
+        <w:r>
+          <w:rPr>
+            <w:rStyle w:val="Hyperlink"/>
+          </w:rPr>
+          <w:t>https://techmaster.vn/posts/36175/spring-boot-9-giai-thich-cach-thymeleaf-van-hanh-expression-demo-full</w:t>
+        </w:r>
+      </w:hyperlink>
+    </w:p>
+    <w:p>
+      <w:pPr>
+        <w:pStyle w:val="Heading2"/>
+      </w:pPr>
+      <w:r>
+        <w:t>32 thread pool java (rất hay nhé)</w:t>
+      </w:r>
+      <w:bookmarkStart w:id="0" w:name="_GoBack"/>
+      <w:bookmarkEnd w:id="0"/>
+    </w:p>
+    <w:p>
+      <w:hyperlink r:id="rId52" w:history="1">
+        <w:r>
+          <w:rPr>
+            <w:rStyle w:val="Hyperlink"/>
+          </w:rPr>
+          <w:t>https://yellowcodebooks.com/2019/09/16/java-bai-49-thread-pool-tap-2-executors-executor-va-executorservice/#.ZAGpBHZBxPY</w:t>
+        </w:r>
+      </w:hyperlink>
+    </w:p>
+    <w:p/>
     <w:p/>
     <w:sectPr>
       <w:pgSz w:w="12240" w:h="15840"/>
@@ -4125,6 +4175,7 @@
   <w:style w:type="character" w:default="1" w:styleId="DefaultParagraphFont">
     <w:name w:val="Default Paragraph Font"/>
     <w:uiPriority w:val="1"/>
+    <w:semiHidden/>
     <w:unhideWhenUsed/>
   </w:style>
   <w:style w:type="table" w:default="1" w:styleId="TableNormal">

</xml_diff>